<commit_message>
add initsymbol to sc_deploy_update.docx
</commit_message>
<xml_diff>
--- a/doc/sc_deploy_update.docx
+++ b/doc/sc_deploy_update.docx
@@ -1,60 +1,133 @@
 
 <file path=word/document.xml><?xml version="1.0" encoding="utf-8"?>
-<w:document xmlns:wpc="http://schemas.microsoft.com/office/word/2010/wordprocessingCanvas" xmlns:mc="http://schemas.openxmlformats.org/markup-compatibility/2006" xmlns:o="urn:schemas-microsoft-com:office:office" xmlns:r="http://schemas.openxmlformats.org/officeDocument/2006/relationships" xmlns:m="http://schemas.openxmlformats.org/officeDocument/2006/math" xmlns:v="urn:schemas-microsoft-com:vml" xmlns:wp14="http://schemas.microsoft.com/office/word/2010/wordprocessingDrawing" xmlns:wp="http://schemas.openxmlformats.org/drawingml/2006/wordprocessingDrawing" xmlns:w10="urn:schemas-microsoft-com:office:word" xmlns:w="http://schemas.openxmlformats.org/wordprocessingml/2006/main" xmlns:w14="http://schemas.microsoft.com/office/word/2010/wordml" xmlns:w15="http://schemas.microsoft.com/office/word/2012/wordml" xmlns:wpg="http://schemas.microsoft.com/office/word/2010/wordprocessingGroup" xmlns:wpi="http://schemas.microsoft.com/office/word/2010/wordprocessingInk" xmlns:wne="http://schemas.microsoft.com/office/word/2006/wordml" xmlns:wps="http://schemas.microsoft.com/office/word/2010/wordprocessingShape" mc:Ignorable="w14 w15 wp14">
+<w:document xmlns:o="urn:schemas-microsoft-com:office:office" xmlns:r="http://schemas.openxmlformats.org/officeDocument/2006/relationships" xmlns:v="urn:schemas-microsoft-com:vml" xmlns:w="http://schemas.openxmlformats.org/wordprocessingml/2006/main" xmlns:w10="urn:schemas-microsoft-com:office:word" xmlns:wp="http://schemas.openxmlformats.org/drawingml/2006/wordprocessingDrawing" xmlns:wps="http://schemas.microsoft.com/office/word/2010/wordprocessingShape" xmlns:wpg="http://schemas.microsoft.com/office/word/2010/wordprocessingGroup" xmlns:mc="http://schemas.openxmlformats.org/markup-compatibility/2006" xmlns:wp14="http://schemas.microsoft.com/office/word/2010/wordprocessingDrawing" xmlns:w14="http://schemas.microsoft.com/office/word/2010/wordml" mc:Ignorable="w14 wp14">
   <w:body>
     <w:p>
       <w:pPr>
+        <w:pStyle w:val="Normal"/>
+        <w:rPr/>
+      </w:pPr>
+      <w:r>
+        <w:rPr/>
+        <w:t>此文档用来说明智能合约首次部署以及更新的步骤。</w:t>
+      </w:r>
+    </w:p>
+    <w:p>
+      <w:pPr>
+        <w:pStyle w:val="Normal"/>
+        <w:rPr/>
+      </w:pPr>
+      <w:r>
+        <w:rPr/>
+      </w:r>
+    </w:p>
+    <w:p>
+      <w:pPr>
+        <w:pStyle w:val="Normal"/>
+        <w:rPr/>
+      </w:pPr>
+      <w:r>
+        <w:rPr/>
+        <w:t>增加已存在币种</w:t>
+      </w:r>
+    </w:p>
+    <w:p>
+      <w:pPr>
+        <w:pStyle w:val="Style19"/>
         <w:rPr>
-          <w:rFonts w:hint="eastAsia"/>
+          <w:rFonts w:ascii="DejaVu Sans Mono" w:hAnsi="DejaVu Sans Mono"/>
+          <w:color w:val="000000"/>
+          <w:sz w:val="12"/>
+          <w:szCs w:val="12"/>
         </w:rPr>
       </w:pPr>
       <w:r>
         <w:rPr>
-          <w:rFonts w:hint="eastAsia"/>
+          <w:rFonts w:ascii="DejaVu Sans Mono" w:hAnsi="DejaVu Sans Mono"/>
+          <w:color w:val="000000"/>
+          <w:sz w:val="12"/>
+          <w:szCs w:val="12"/>
         </w:rPr>
-        <w:t>此文档</w:t>
+        <w:t>cl</w:t>
       </w:r>
       <w:r>
-        <w:t>用来说明智能合约首次部署以及更新的步骤。</w:t>
+        <w:rPr>
+          <w:rFonts w:ascii="DejaVu Sans Mono" w:hAnsi="DejaVu Sans Mono"/>
+          <w:color w:val="000000"/>
+          <w:sz w:val="12"/>
+          <w:szCs w:val="12"/>
+        </w:rPr>
+        <w:t>eos --wallet-url http://127.0.0.1:6666 push action gamemallards initsymbol '["useraaaaaaaj","TES","0.1000 TES"]' -p gamemallards</w:t>
       </w:r>
-      <w:bookmarkStart w:id="0" w:name="_GoBack"/>
-      <w:bookmarkEnd w:id="0"/>
+    </w:p>
+    <w:p>
+      <w:pPr>
+        <w:pStyle w:val="Style19"/>
+        <w:rPr>
+          <w:rFonts w:ascii="DejaVu Sans Mono" w:hAnsi="DejaVu Sans Mono"/>
+          <w:color w:val="000000"/>
+          <w:sz w:val="12"/>
+          <w:szCs w:val="12"/>
+        </w:rPr>
+      </w:pPr>
+      <w:r>
+        <w:rPr>
+          <w:rFonts w:ascii="DejaVu Sans Mono" w:hAnsi="DejaVu Sans Mono"/>
+          <w:color w:val="000000"/>
+          <w:sz w:val="12"/>
+          <w:szCs w:val="12"/>
+        </w:rPr>
+        <w:t>cleos --wallet-url http://127.0.0.1:6666 push action gamemallards initsymbol '["eosio.token","SYS","0.1000 SYS"]' -p gamemallards</w:t>
+      </w:r>
+    </w:p>
+    <w:p>
+      <w:pPr>
+        <w:pStyle w:val="Normal"/>
+        <w:rPr/>
+      </w:pPr>
+      <w:r>
+        <w:rPr/>
+      </w:r>
     </w:p>
     <w:sectPr>
+      <w:type w:val="nextPage"/>
       <w:pgSz w:w="11906" w:h="16838"/>
-      <w:pgMar w:top="1440" w:right="1800" w:bottom="1440" w:left="1800" w:header="851" w:footer="992" w:gutter="0"/>
-      <w:cols w:space="425"/>
-      <w:docGrid w:type="lines" w:linePitch="312"/>
+      <w:pgMar w:left="1800" w:right="1800" w:header="0" w:top="1440" w:footer="0" w:bottom="1440" w:gutter="0"/>
+      <w:pgNumType w:fmt="decimal"/>
+      <w:formProt w:val="false"/>
+      <w:textDirection w:val="lrTb"/>
+      <w:docGrid w:type="lines" w:linePitch="312" w:charSpace="0"/>
     </w:sectPr>
   </w:body>
 </w:document>
 </file>
 
 <file path=word/styles.xml><?xml version="1.0" encoding="utf-8"?>
-<w:styles xmlns:mc="http://schemas.openxmlformats.org/markup-compatibility/2006" xmlns:r="http://schemas.openxmlformats.org/officeDocument/2006/relationships" xmlns:w="http://schemas.openxmlformats.org/wordprocessingml/2006/main" xmlns:w14="http://schemas.microsoft.com/office/word/2010/wordml" xmlns:w15="http://schemas.microsoft.com/office/word/2012/wordml" mc:Ignorable="w14 w15">
+<w:styles xmlns:w="http://schemas.openxmlformats.org/wordprocessingml/2006/main" xmlns:w14="http://schemas.microsoft.com/office/word/2010/wordml" xmlns:mc="http://schemas.openxmlformats.org/markup-compatibility/2006" mc:Ignorable="w14">
   <w:docDefaults>
     <w:rPrDefault>
       <w:rPr>
-        <w:rFonts w:asciiTheme="minorHAnsi" w:eastAsiaTheme="minorEastAsia" w:hAnsiTheme="minorHAnsi" w:cstheme="minorBidi"/>
-        <w:kern w:val="2"/>
+        <w:rFonts w:ascii="Calibri" w:hAnsi="Calibri" w:eastAsia="宋体" w:cs="" w:asciiTheme="minorHAnsi" w:cstheme="minorBidi" w:eastAsiaTheme="minorEastAsia" w:hAnsiTheme="minorHAnsi"/>
         <w:sz w:val="21"/>
         <w:szCs w:val="22"/>
         <w:lang w:val="en-US" w:eastAsia="zh-CN" w:bidi="ar-SA"/>
       </w:rPr>
     </w:rPrDefault>
-    <w:pPrDefault/>
+    <w:pPrDefault>
+      <w:pPr/>
+    </w:pPrDefault>
   </w:docDefaults>
   <w:latentStyles w:defLockedState="0" w:defUIPriority="99" w:defSemiHidden="0" w:defUnhideWhenUsed="0" w:defQFormat="0" w:count="371">
     <w:lsdException w:name="Normal" w:uiPriority="0" w:qFormat="1"/>
     <w:lsdException w:name="heading 1" w:uiPriority="9" w:qFormat="1"/>
-    <w:lsdException w:name="heading 2" w:semiHidden="1" w:uiPriority="9" w:unhideWhenUsed="1" w:qFormat="1"/>
-    <w:lsdException w:name="heading 3" w:semiHidden="1" w:uiPriority="9" w:unhideWhenUsed="1" w:qFormat="1"/>
-    <w:lsdException w:name="heading 4" w:semiHidden="1" w:uiPriority="9" w:unhideWhenUsed="1" w:qFormat="1"/>
-    <w:lsdException w:name="heading 5" w:semiHidden="1" w:uiPriority="9" w:unhideWhenUsed="1" w:qFormat="1"/>
-    <w:lsdException w:name="heading 6" w:semiHidden="1" w:uiPriority="9" w:unhideWhenUsed="1" w:qFormat="1"/>
-    <w:lsdException w:name="heading 7" w:semiHidden="1" w:uiPriority="9" w:unhideWhenUsed="1" w:qFormat="1"/>
-    <w:lsdException w:name="heading 8" w:semiHidden="1" w:uiPriority="9" w:unhideWhenUsed="1" w:qFormat="1"/>
-    <w:lsdException w:name="heading 9" w:semiHidden="1" w:uiPriority="9" w:unhideWhenUsed="1" w:qFormat="1"/>
+    <w:lsdException w:name="heading 2" w:uiPriority="9" w:semiHidden="1" w:unhideWhenUsed="1" w:qFormat="1"/>
+    <w:lsdException w:name="heading 3" w:uiPriority="9" w:semiHidden="1" w:unhideWhenUsed="1" w:qFormat="1"/>
+    <w:lsdException w:name="heading 4" w:uiPriority="9" w:semiHidden="1" w:unhideWhenUsed="1" w:qFormat="1"/>
+    <w:lsdException w:name="heading 5" w:uiPriority="9" w:semiHidden="1" w:unhideWhenUsed="1" w:qFormat="1"/>
+    <w:lsdException w:name="heading 6" w:uiPriority="9" w:semiHidden="1" w:unhideWhenUsed="1" w:qFormat="1"/>
+    <w:lsdException w:name="heading 7" w:uiPriority="9" w:semiHidden="1" w:unhideWhenUsed="1" w:qFormat="1"/>
+    <w:lsdException w:name="heading 8" w:uiPriority="9" w:semiHidden="1" w:unhideWhenUsed="1" w:qFormat="1"/>
+    <w:lsdException w:name="heading 9" w:uiPriority="9" w:semiHidden="1" w:unhideWhenUsed="1" w:qFormat="1"/>
     <w:lsdException w:name="index 1" w:semiHidden="1" w:unhideWhenUsed="1"/>
     <w:lsdException w:name="index 2" w:semiHidden="1" w:unhideWhenUsed="1"/>
     <w:lsdException w:name="index 3" w:semiHidden="1" w:unhideWhenUsed="1"/>
@@ -64,22 +137,22 @@
     <w:lsdException w:name="index 7" w:semiHidden="1" w:unhideWhenUsed="1"/>
     <w:lsdException w:name="index 8" w:semiHidden="1" w:unhideWhenUsed="1"/>
     <w:lsdException w:name="index 9" w:semiHidden="1" w:unhideWhenUsed="1"/>
-    <w:lsdException w:name="toc 1" w:semiHidden="1" w:uiPriority="39" w:unhideWhenUsed="1"/>
-    <w:lsdException w:name="toc 2" w:semiHidden="1" w:uiPriority="39" w:unhideWhenUsed="1"/>
-    <w:lsdException w:name="toc 3" w:semiHidden="1" w:uiPriority="39" w:unhideWhenUsed="1"/>
-    <w:lsdException w:name="toc 4" w:semiHidden="1" w:uiPriority="39" w:unhideWhenUsed="1"/>
-    <w:lsdException w:name="toc 5" w:semiHidden="1" w:uiPriority="39" w:unhideWhenUsed="1"/>
-    <w:lsdException w:name="toc 6" w:semiHidden="1" w:uiPriority="39" w:unhideWhenUsed="1"/>
-    <w:lsdException w:name="toc 7" w:semiHidden="1" w:uiPriority="39" w:unhideWhenUsed="1"/>
-    <w:lsdException w:name="toc 8" w:semiHidden="1" w:uiPriority="39" w:unhideWhenUsed="1"/>
-    <w:lsdException w:name="toc 9" w:semiHidden="1" w:uiPriority="39" w:unhideWhenUsed="1"/>
+    <w:lsdException w:name="toc 1" w:uiPriority="39" w:semiHidden="1" w:unhideWhenUsed="1"/>
+    <w:lsdException w:name="toc 2" w:uiPriority="39" w:semiHidden="1" w:unhideWhenUsed="1"/>
+    <w:lsdException w:name="toc 3" w:uiPriority="39" w:semiHidden="1" w:unhideWhenUsed="1"/>
+    <w:lsdException w:name="toc 4" w:uiPriority="39" w:semiHidden="1" w:unhideWhenUsed="1"/>
+    <w:lsdException w:name="toc 5" w:uiPriority="39" w:semiHidden="1" w:unhideWhenUsed="1"/>
+    <w:lsdException w:name="toc 6" w:uiPriority="39" w:semiHidden="1" w:unhideWhenUsed="1"/>
+    <w:lsdException w:name="toc 7" w:uiPriority="39" w:semiHidden="1" w:unhideWhenUsed="1"/>
+    <w:lsdException w:name="toc 8" w:uiPriority="39" w:semiHidden="1" w:unhideWhenUsed="1"/>
+    <w:lsdException w:name="toc 9" w:uiPriority="39" w:semiHidden="1" w:unhideWhenUsed="1"/>
     <w:lsdException w:name="Normal Indent" w:semiHidden="1" w:unhideWhenUsed="1"/>
     <w:lsdException w:name="footnote text" w:semiHidden="1" w:unhideWhenUsed="1"/>
     <w:lsdException w:name="annotation text" w:semiHidden="1" w:unhideWhenUsed="1"/>
     <w:lsdException w:name="header" w:semiHidden="1" w:unhideWhenUsed="1"/>
     <w:lsdException w:name="footer" w:semiHidden="1" w:unhideWhenUsed="1"/>
     <w:lsdException w:name="index heading" w:semiHidden="1" w:unhideWhenUsed="1"/>
-    <w:lsdException w:name="caption" w:semiHidden="1" w:uiPriority="35" w:unhideWhenUsed="1" w:qFormat="1"/>
+    <w:lsdException w:name="caption" w:uiPriority="35" w:semiHidden="1" w:unhideWhenUsed="1" w:qFormat="1"/>
     <w:lsdException w:name="table of figures" w:semiHidden="1" w:unhideWhenUsed="1"/>
     <w:lsdException w:name="envelope address" w:semiHidden="1" w:unhideWhenUsed="1"/>
     <w:lsdException w:name="envelope return" w:semiHidden="1" w:unhideWhenUsed="1"/>
@@ -110,7 +183,7 @@
     <w:lsdException w:name="Title" w:uiPriority="10" w:qFormat="1"/>
     <w:lsdException w:name="Closing" w:semiHidden="1" w:unhideWhenUsed="1"/>
     <w:lsdException w:name="Signature" w:semiHidden="1" w:unhideWhenUsed="1"/>
-    <w:lsdException w:name="Default Paragraph Font" w:semiHidden="1" w:uiPriority="1" w:unhideWhenUsed="1"/>
+    <w:lsdException w:name="Default Paragraph Font" w:uiPriority="1" w:semiHidden="1" w:unhideWhenUsed="1"/>
     <w:lsdException w:name="Body Text" w:semiHidden="1" w:unhideWhenUsed="1"/>
     <w:lsdException w:name="Body Text Indent" w:semiHidden="1" w:unhideWhenUsed="1"/>
     <w:lsdException w:name="List Continue" w:semiHidden="1" w:unhideWhenUsed="1"/>
@@ -310,8 +383,8 @@
     <w:lsdException w:name="Subtle Reference" w:uiPriority="31" w:qFormat="1"/>
     <w:lsdException w:name="Intense Reference" w:uiPriority="32" w:qFormat="1"/>
     <w:lsdException w:name="Book Title" w:uiPriority="33" w:qFormat="1"/>
-    <w:lsdException w:name="Bibliography" w:semiHidden="1" w:uiPriority="37" w:unhideWhenUsed="1"/>
-    <w:lsdException w:name="TOC Heading" w:semiHidden="1" w:uiPriority="39" w:unhideWhenUsed="1" w:qFormat="1"/>
+    <w:lsdException w:name="Bibliography" w:uiPriority="37" w:semiHidden="1" w:unhideWhenUsed="1"/>
+    <w:lsdException w:name="TOC Heading" w:uiPriority="39" w:semiHidden="1" w:unhideWhenUsed="1" w:qFormat="1"/>
     <w:lsdException w:name="Plain Table 1" w:uiPriority="41"/>
     <w:lsdException w:name="Plain Table 2" w:uiPriority="42"/>
     <w:lsdException w:name="Plain Table 3" w:uiPriority="43"/>
@@ -417,19 +490,96 @@
     <w:lsdException w:name="List Table 6 Colorful Accent 6" w:uiPriority="51"/>
     <w:lsdException w:name="List Table 7 Colorful Accent 6" w:uiPriority="52"/>
   </w:latentStyles>
-  <w:style w:type="paragraph" w:default="1" w:styleId="a">
+  <w:style w:type="paragraph" w:styleId="Normal" w:default="1">
     <w:name w:val="Normal"/>
     <w:qFormat/>
     <w:pPr>
-      <w:widowControl w:val="0"/>
+      <w:widowControl w:val="false"/>
+      <w:bidi w:val="0"/>
       <w:jc w:val="both"/>
     </w:pPr>
-  </w:style>
-  <w:style w:type="character" w:default="1" w:styleId="a0">
+    <w:rPr>
+      <w:rFonts w:ascii="Calibri" w:hAnsi="Calibri" w:eastAsia="宋体" w:cs="" w:asciiTheme="minorHAnsi" w:cstheme="minorBidi" w:eastAsiaTheme="minorEastAsia" w:hAnsiTheme="minorHAnsi"/>
+      <w:color w:val="auto"/>
+      <w:sz w:val="21"/>
+      <w:szCs w:val="22"/>
+      <w:lang w:val="en-US" w:eastAsia="zh-CN" w:bidi="ar-SA"/>
+    </w:rPr>
+  </w:style>
+  <w:style w:type="character" w:styleId="DefaultParagraphFont" w:default="1">
     <w:name w:val="Default Paragraph Font"/>
     <w:uiPriority w:val="1"/>
     <w:semiHidden/>
     <w:unhideWhenUsed/>
+    <w:qFormat/>
+    <w:rPr/>
+  </w:style>
+  <w:style w:type="paragraph" w:styleId="Style14">
+    <w:name w:val="标题"/>
+    <w:basedOn w:val="Normal"/>
+    <w:next w:val="Style15"/>
+    <w:qFormat/>
+    <w:pPr>
+      <w:keepNext/>
+      <w:spacing w:before="240" w:after="120"/>
+    </w:pPr>
+    <w:rPr>
+      <w:rFonts w:ascii="Liberation Sans" w:hAnsi="Liberation Sans" w:eastAsia="Noto Sans CJK SC Regular" w:cs="Noto Sans CJK SC Regular"/>
+      <w:sz w:val="28"/>
+      <w:szCs w:val="28"/>
+    </w:rPr>
+  </w:style>
+  <w:style w:type="paragraph" w:styleId="Style15">
+    <w:name w:val="Body Text"/>
+    <w:basedOn w:val="Normal"/>
+    <w:pPr>
+      <w:spacing w:lineRule="auto" w:line="288" w:before="0" w:after="140"/>
+    </w:pPr>
+    <w:rPr/>
+  </w:style>
+  <w:style w:type="paragraph" w:styleId="Style16">
+    <w:name w:val="List"/>
+    <w:basedOn w:val="Style15"/>
+    <w:pPr/>
+    <w:rPr/>
+  </w:style>
+  <w:style w:type="paragraph" w:styleId="Style17">
+    <w:name w:val="Caption"/>
+    <w:basedOn w:val="Normal"/>
+    <w:qFormat/>
+    <w:pPr>
+      <w:suppressLineNumbers/>
+      <w:spacing w:before="120" w:after="120"/>
+    </w:pPr>
+    <w:rPr>
+      <w:i/>
+      <w:iCs/>
+      <w:sz w:val="24"/>
+      <w:szCs w:val="24"/>
+    </w:rPr>
+  </w:style>
+  <w:style w:type="paragraph" w:styleId="Style18">
+    <w:name w:val="索引"/>
+    <w:basedOn w:val="Normal"/>
+    <w:qFormat/>
+    <w:pPr>
+      <w:suppressLineNumbers/>
+    </w:pPr>
+    <w:rPr/>
+  </w:style>
+  <w:style w:type="paragraph" w:styleId="Style19">
+    <w:name w:val="预格式化的文本"/>
+    <w:basedOn w:val="Normal"/>
+    <w:qFormat/>
+    <w:pPr/>
+    <w:rPr/>
+  </w:style>
+  <w:style w:type="numbering" w:styleId="NoList" w:default="1">
+    <w:name w:val="No List"/>
+    <w:uiPriority w:val="99"/>
+    <w:semiHidden/>
+    <w:unhideWhenUsed/>
+    <w:qFormat/>
   </w:style>
   <w:style w:type="table" w:default="1" w:styleId="a1">
     <w:name w:val="Normal Table"/>
@@ -445,12 +595,6 @@
         <w:right w:w="108" w:type="dxa"/>
       </w:tblCellMar>
     </w:tblPr>
-  </w:style>
-  <w:style w:type="numbering" w:default="1" w:styleId="a2">
-    <w:name w:val="No List"/>
-    <w:uiPriority w:val="99"/>
-    <w:semiHidden/>
-    <w:unhideWhenUsed/>
   </w:style>
 </w:styles>
 </file>

</xml_diff>

<commit_message>
update sc deployupdate file.
</commit_message>
<xml_diff>
--- a/doc/sc_deploy_update.docx
+++ b/doc/sc_deploy_update.docx
@@ -1,133 +1,655 @@
 
 <file path=word/document.xml><?xml version="1.0" encoding="utf-8"?>
-<w:document xmlns:o="urn:schemas-microsoft-com:office:office" xmlns:r="http://schemas.openxmlformats.org/officeDocument/2006/relationships" xmlns:v="urn:schemas-microsoft-com:vml" xmlns:w="http://schemas.openxmlformats.org/wordprocessingml/2006/main" xmlns:w10="urn:schemas-microsoft-com:office:word" xmlns:wp="http://schemas.openxmlformats.org/drawingml/2006/wordprocessingDrawing" xmlns:wps="http://schemas.microsoft.com/office/word/2010/wordprocessingShape" xmlns:wpg="http://schemas.microsoft.com/office/word/2010/wordprocessingGroup" xmlns:mc="http://schemas.openxmlformats.org/markup-compatibility/2006" xmlns:wp14="http://schemas.microsoft.com/office/word/2010/wordprocessingDrawing" xmlns:w14="http://schemas.microsoft.com/office/word/2010/wordml" mc:Ignorable="w14 wp14">
+<w:document xmlns:wpc="http://schemas.microsoft.com/office/word/2010/wordprocessingCanvas" xmlns:mc="http://schemas.openxmlformats.org/markup-compatibility/2006" xmlns:o="urn:schemas-microsoft-com:office:office" xmlns:r="http://schemas.openxmlformats.org/officeDocument/2006/relationships" xmlns:m="http://schemas.openxmlformats.org/officeDocument/2006/math" xmlns:v="urn:schemas-microsoft-com:vml" xmlns:wp14="http://schemas.microsoft.com/office/word/2010/wordprocessingDrawing" xmlns:wp="http://schemas.openxmlformats.org/drawingml/2006/wordprocessingDrawing" xmlns:w10="urn:schemas-microsoft-com:office:word" xmlns:w="http://schemas.openxmlformats.org/wordprocessingml/2006/main" xmlns:w14="http://schemas.microsoft.com/office/word/2010/wordml" xmlns:w15="http://schemas.microsoft.com/office/word/2012/wordml" xmlns:wpg="http://schemas.microsoft.com/office/word/2010/wordprocessingGroup" xmlns:wpi="http://schemas.microsoft.com/office/word/2010/wordprocessingInk" xmlns:wne="http://schemas.microsoft.com/office/word/2006/wordml" xmlns:wps="http://schemas.microsoft.com/office/word/2010/wordprocessingShape" mc:Ignorable="w14 w15 wp14">
   <w:body>
     <w:p>
-      <w:pPr>
-        <w:pStyle w:val="Normal"/>
-        <w:rPr/>
-      </w:pPr>
-      <w:r>
-        <w:rPr/>
+      <w:r>
         <w:t>此文档用来说明智能合约首次部署以及更新的步骤。</w:t>
       </w:r>
     </w:p>
     <w:p>
       <w:pPr>
-        <w:pStyle w:val="Normal"/>
-        <w:rPr/>
-      </w:pPr>
-      <w:r>
-        <w:rPr/>
-      </w:r>
-    </w:p>
-    <w:p>
-      <w:pPr>
-        <w:pStyle w:val="Normal"/>
-        <w:rPr/>
-      </w:pPr>
-      <w:r>
-        <w:rPr/>
-        <w:t>增加已存在币种</w:t>
-      </w:r>
-    </w:p>
-    <w:p>
-      <w:pPr>
-        <w:pStyle w:val="Style19"/>
-        <w:rPr>
-          <w:rFonts w:ascii="DejaVu Sans Mono" w:hAnsi="DejaVu Sans Mono"/>
-          <w:color w:val="000000"/>
-          <w:sz w:val="12"/>
-          <w:szCs w:val="12"/>
-        </w:rPr>
-      </w:pPr>
-      <w:r>
-        <w:rPr>
-          <w:rFonts w:ascii="DejaVu Sans Mono" w:hAnsi="DejaVu Sans Mono"/>
-          <w:color w:val="000000"/>
-          <w:sz w:val="12"/>
-          <w:szCs w:val="12"/>
-        </w:rPr>
-        <w:t>cl</w:t>
-      </w:r>
-      <w:r>
-        <w:rPr>
-          <w:rFonts w:ascii="DejaVu Sans Mono" w:hAnsi="DejaVu Sans Mono"/>
-          <w:color w:val="000000"/>
-          <w:sz w:val="12"/>
-          <w:szCs w:val="12"/>
-        </w:rPr>
-        <w:t>eos --wallet-url http://127.0.0.1:6666 push action gamemallards initsymbol '["useraaaaaaaj","TES","0.1000 TES"]' -p gamemallards</w:t>
-      </w:r>
-    </w:p>
-    <w:p>
-      <w:pPr>
-        <w:pStyle w:val="Style19"/>
-        <w:rPr>
-          <w:rFonts w:ascii="DejaVu Sans Mono" w:hAnsi="DejaVu Sans Mono"/>
-          <w:color w:val="000000"/>
-          <w:sz w:val="12"/>
-          <w:szCs w:val="12"/>
-        </w:rPr>
-      </w:pPr>
-      <w:r>
-        <w:rPr>
-          <w:rFonts w:ascii="DejaVu Sans Mono" w:hAnsi="DejaVu Sans Mono"/>
-          <w:color w:val="000000"/>
-          <w:sz w:val="12"/>
-          <w:szCs w:val="12"/>
-        </w:rPr>
-        <w:t>cleos --wallet-url http://127.0.0.1:6666 push action gamemallards initsymbol '["eosio.token","SYS","0.1000 SYS"]' -p gamemallards</w:t>
-      </w:r>
-    </w:p>
-    <w:p>
-      <w:pPr>
-        <w:pStyle w:val="Normal"/>
-        <w:rPr/>
-      </w:pPr>
-      <w:r>
-        <w:rPr/>
-      </w:r>
-    </w:p>
+        <w:pStyle w:val="1"/>
+        <w:numPr>
+          <w:ilvl w:val="0"/>
+          <w:numId w:val="2"/>
+        </w:numPr>
+      </w:pPr>
+      <w:r>
+        <w:rPr>
+          <w:rFonts w:hint="eastAsia"/>
+        </w:rPr>
+        <w:t>购买</w:t>
+      </w:r>
+      <w:r>
+        <w:t>内存</w:t>
+      </w:r>
+    </w:p>
+    <w:p>
+      <w:proofErr w:type="gramStart"/>
+      <w:r>
+        <w:t>cleos</w:t>
+      </w:r>
+      <w:proofErr w:type="gramEnd"/>
+      <w:r>
+        <w:t xml:space="preserve"> --wallet-url http://127.0.0.1:6666 system buyram useraaaaaaag useraaaaaaaj "10 SYS"</w:t>
+      </w:r>
+    </w:p>
+    <w:p>
+      <w:pPr>
+        <w:rPr>
+          <w:rFonts w:hint="eastAsia"/>
+        </w:rPr>
+      </w:pPr>
+      <w:r>
+        <w:t xml:space="preserve">    </w:t>
+      </w:r>
+    </w:p>
+    <w:p>
+      <w:pPr>
+        <w:pStyle w:val="1"/>
+        <w:numPr>
+          <w:ilvl w:val="0"/>
+          <w:numId w:val="2"/>
+        </w:numPr>
+      </w:pPr>
+      <w:r>
+        <w:rPr>
+          <w:rFonts w:hint="eastAsia"/>
+        </w:rPr>
+        <w:t>部署</w:t>
+      </w:r>
+      <w:r>
+        <w:t>合约</w:t>
+      </w:r>
+      <w:bookmarkStart w:id="0" w:name="_GoBack"/>
+      <w:bookmarkEnd w:id="0"/>
+    </w:p>
+    <w:p>
+      <w:pPr>
+        <w:rPr>
+          <w:rFonts w:hint="eastAsia"/>
+        </w:rPr>
+      </w:pPr>
+      <w:r>
+        <w:t>B</w:t>
+      </w:r>
+      <w:r>
+        <w:rPr>
+          <w:rFonts w:hint="eastAsia"/>
+        </w:rPr>
+        <w:t>ac</w:t>
+      </w:r>
+      <w:r>
+        <w:rPr>
+          <w:rFonts w:hint="eastAsia"/>
+        </w:rPr>
+        <w:t>游戏</w:t>
+      </w:r>
+      <w:r>
+        <w:t>合约部署：</w:t>
+      </w:r>
+    </w:p>
+    <w:p>
+      <w:proofErr w:type="gramStart"/>
+      <w:r>
+        <w:t>cleos</w:t>
+      </w:r>
+      <w:proofErr w:type="gramEnd"/>
+      <w:r>
+        <w:t xml:space="preserve"> --wallet-url http://127.0.0.1:6666 set contract gamemallards ./ mallard.wasm mallard.abi</w:t>
+      </w:r>
+    </w:p>
+    <w:p>
+      <w:pPr>
+        <w:rPr>
+          <w:rFonts w:hint="eastAsia"/>
+        </w:rPr>
+      </w:pPr>
+      <w:r>
+        <w:t>Sic</w:t>
+      </w:r>
+      <w:r>
+        <w:rPr>
+          <w:rFonts w:hint="eastAsia"/>
+        </w:rPr>
+        <w:t>游戏</w:t>
+      </w:r>
+      <w:r>
+        <w:t>合约部署</w:t>
+      </w:r>
+      <w:r>
+        <w:rPr>
+          <w:rFonts w:hint="eastAsia"/>
+        </w:rPr>
+        <w:t>：</w:t>
+      </w:r>
+    </w:p>
+    <w:p>
+      <w:proofErr w:type="gramStart"/>
+      <w:r>
+        <w:t>cleos</w:t>
+      </w:r>
+      <w:proofErr w:type="gramEnd"/>
+      <w:r>
+        <w:t xml:space="preserve"> --wallet-url http://127.0.0.1:6666 set contract game12lizard ./ lizard.wasm lizard.abi</w:t>
+      </w:r>
+    </w:p>
+    <w:p>
+      <w:pPr>
+        <w:rPr>
+          <w:rFonts w:hint="eastAsia"/>
+        </w:rPr>
+      </w:pPr>
+      <w:r>
+        <w:t xml:space="preserve">    </w:t>
+      </w:r>
+    </w:p>
+    <w:p>
+      <w:pPr>
+        <w:pStyle w:val="1"/>
+        <w:numPr>
+          <w:ilvl w:val="0"/>
+          <w:numId w:val="2"/>
+        </w:numPr>
+      </w:pPr>
+      <w:r>
+        <w:rPr>
+          <w:rFonts w:hint="eastAsia"/>
+        </w:rPr>
+        <w:t>发币</w:t>
+      </w:r>
+      <w:r>
+        <w:t>（</w:t>
+      </w:r>
+      <w:r>
+        <w:rPr>
+          <w:rFonts w:hint="eastAsia"/>
+        </w:rPr>
+        <w:t>可选</w:t>
+      </w:r>
+      <w:r>
+        <w:t>）</w:t>
+      </w:r>
+    </w:p>
+    <w:p>
+      <w:pPr>
+        <w:widowControl/>
+        <w:shd w:val="clear" w:color="auto" w:fill="FFFFFF"/>
+        <w:spacing w:line="360" w:lineRule="atLeast"/>
+        <w:jc w:val="left"/>
+      </w:pPr>
+      <w:proofErr w:type="gramStart"/>
+      <w:r>
+        <w:t>cleos</w:t>
+      </w:r>
+      <w:proofErr w:type="gramEnd"/>
+      <w:r>
+        <w:t xml:space="preserve"> --wallet-url http://127.0.0.1:6666 set contract useraaaaaaaj /home/eos/eosio.contract/build/eosio.token/ eosio.token.wasm eosio.token.abi</w:t>
+      </w:r>
+    </w:p>
+    <w:p>
+      <w:pPr>
+        <w:widowControl/>
+        <w:shd w:val="clear" w:color="auto" w:fill="FFFFFF"/>
+        <w:spacing w:line="360" w:lineRule="atLeast"/>
+        <w:jc w:val="left"/>
+      </w:pPr>
+    </w:p>
+    <w:p>
+      <w:pPr>
+        <w:widowControl/>
+        <w:shd w:val="clear" w:color="auto" w:fill="FFFFFF"/>
+        <w:spacing w:line="360" w:lineRule="atLeast"/>
+        <w:jc w:val="left"/>
+      </w:pPr>
+      <w:proofErr w:type="gramStart"/>
+      <w:r>
+        <w:t>cleos</w:t>
+      </w:r>
+      <w:proofErr w:type="gramEnd"/>
+      <w:r>
+        <w:t xml:space="preserve"> --wallet-url http://127.0.0.1:6666 push action useraaaaaaaj create '["useraaaaaaai","100000000.0000 TES"]' -p useraaaaaaaj</w:t>
+      </w:r>
+    </w:p>
+    <w:p>
+      <w:pPr>
+        <w:widowControl/>
+        <w:shd w:val="clear" w:color="auto" w:fill="FFFFFF"/>
+        <w:spacing w:line="360" w:lineRule="atLeast"/>
+        <w:jc w:val="left"/>
+      </w:pPr>
+    </w:p>
+    <w:p>
+      <w:pPr>
+        <w:widowControl/>
+        <w:shd w:val="clear" w:color="auto" w:fill="FFFFFF"/>
+        <w:spacing w:line="360" w:lineRule="atLeast"/>
+        <w:jc w:val="left"/>
+      </w:pPr>
+      <w:proofErr w:type="gramStart"/>
+      <w:r>
+        <w:t>cleos</w:t>
+      </w:r>
+      <w:proofErr w:type="gramEnd"/>
+      <w:r>
+        <w:t xml:space="preserve"> --wallet-url http://127.0.0.1:6666 push action useraaaaaaaj issue '["useraaaaaaab","100000.0000 TES","xxx"]' -p useraaaaaaai</w:t>
+      </w:r>
+    </w:p>
+    <w:p>
+      <w:pPr>
+        <w:widowControl/>
+        <w:shd w:val="clear" w:color="auto" w:fill="FFFFFF"/>
+        <w:spacing w:line="360" w:lineRule="atLeast"/>
+        <w:jc w:val="left"/>
+      </w:pPr>
+    </w:p>
+    <w:p>
+      <w:pPr>
+        <w:widowControl/>
+        <w:shd w:val="clear" w:color="auto" w:fill="FFFFFF"/>
+        <w:spacing w:line="360" w:lineRule="atLeast"/>
+        <w:jc w:val="left"/>
+      </w:pPr>
+      <w:proofErr w:type="gramStart"/>
+      <w:r>
+        <w:t>cleos</w:t>
+      </w:r>
+      <w:proofErr w:type="gramEnd"/>
+      <w:r>
+        <w:t xml:space="preserve"> --wallet-url http://127.0.0.1:6666 push action useraaaaaaaj issue '["useraaaaaaac","10000.0000 TES","xxx"]' -p useraaaaaaai</w:t>
+      </w:r>
+    </w:p>
+    <w:p>
+      <w:pPr>
+        <w:widowControl/>
+        <w:shd w:val="clear" w:color="auto" w:fill="FFFFFF"/>
+        <w:spacing w:line="360" w:lineRule="atLeast"/>
+        <w:jc w:val="left"/>
+      </w:pPr>
+    </w:p>
+    <w:p>
+      <w:pPr>
+        <w:widowControl/>
+        <w:shd w:val="clear" w:color="auto" w:fill="FFFFFF"/>
+        <w:spacing w:line="360" w:lineRule="atLeast"/>
+        <w:jc w:val="left"/>
+      </w:pPr>
+      <w:proofErr w:type="gramStart"/>
+      <w:r>
+        <w:t>cleos</w:t>
+      </w:r>
+      <w:proofErr w:type="gramEnd"/>
+      <w:r>
+        <w:t xml:space="preserve"> --wallet-url http://127.0.0.1:6666 push action useraaaaaaaj issue '["useraaaaaaad","10000.0000 TES","xxx"]' -p useraaaaaaai</w:t>
+      </w:r>
+    </w:p>
+    <w:p>
+      <w:pPr>
+        <w:widowControl/>
+        <w:shd w:val="clear" w:color="auto" w:fill="FFFFFF"/>
+        <w:spacing w:line="360" w:lineRule="atLeast"/>
+        <w:jc w:val="left"/>
+      </w:pPr>
+    </w:p>
+    <w:p>
+      <w:pPr>
+        <w:widowControl/>
+        <w:shd w:val="clear" w:color="auto" w:fill="FFFFFF"/>
+        <w:spacing w:line="360" w:lineRule="atLeast"/>
+        <w:jc w:val="left"/>
+      </w:pPr>
+      <w:proofErr w:type="gramStart"/>
+      <w:r>
+        <w:t>cleos</w:t>
+      </w:r>
+      <w:proofErr w:type="gramEnd"/>
+      <w:r>
+        <w:t xml:space="preserve"> --wallet-url http://127.0.0.1:6666 get currency balance useraaaaaaaj useraaaaaaab "TES"</w:t>
+      </w:r>
+    </w:p>
+    <w:p>
+      <w:pPr>
+        <w:widowControl/>
+        <w:shd w:val="clear" w:color="auto" w:fill="FFFFFF"/>
+        <w:spacing w:line="360" w:lineRule="atLeast"/>
+        <w:jc w:val="left"/>
+      </w:pPr>
+    </w:p>
+    <w:p>
+      <w:pPr>
+        <w:widowControl/>
+        <w:shd w:val="clear" w:color="auto" w:fill="FFFFFF"/>
+        <w:spacing w:line="360" w:lineRule="atLeast"/>
+        <w:jc w:val="left"/>
+      </w:pPr>
+      <w:proofErr w:type="gramStart"/>
+      <w:r>
+        <w:t>cleos</w:t>
+      </w:r>
+      <w:proofErr w:type="gramEnd"/>
+      <w:r>
+        <w:t xml:space="preserve"> --wallet-url http://127.0.0.1:6666 get currency balance useraaaaaaaj useraaaaaaac "TES"</w:t>
+      </w:r>
+    </w:p>
+    <w:p>
+      <w:pPr>
+        <w:widowControl/>
+        <w:shd w:val="clear" w:color="auto" w:fill="FFFFFF"/>
+        <w:spacing w:line="360" w:lineRule="atLeast"/>
+        <w:jc w:val="left"/>
+      </w:pPr>
+    </w:p>
+    <w:p>
+      <w:pPr>
+        <w:widowControl/>
+        <w:shd w:val="clear" w:color="auto" w:fill="FFFFFF"/>
+        <w:spacing w:line="360" w:lineRule="atLeast"/>
+        <w:jc w:val="left"/>
+        <w:rPr>
+          <w:rFonts w:hint="eastAsia"/>
+        </w:rPr>
+      </w:pPr>
+      <w:proofErr w:type="gramStart"/>
+      <w:r>
+        <w:lastRenderedPageBreak/>
+        <w:t>cleos</w:t>
+      </w:r>
+      <w:proofErr w:type="gramEnd"/>
+      <w:r>
+        <w:t xml:space="preserve"> --wallet-url http://127.0.0.1:6666 get currency balance useraaaaaaaj useraaaaaaad "TES"</w:t>
+      </w:r>
+    </w:p>
+    <w:p>
+      <w:pPr>
+        <w:pStyle w:val="a9"/>
+        <w:ind w:left="420" w:firstLineChars="0" w:firstLine="0"/>
+        <w:rPr>
+          <w:rFonts w:hint="eastAsia"/>
+        </w:rPr>
+      </w:pPr>
+    </w:p>
+    <w:p>
+      <w:pPr>
+        <w:pStyle w:val="1"/>
+        <w:numPr>
+          <w:ilvl w:val="0"/>
+          <w:numId w:val="2"/>
+        </w:numPr>
+        <w:rPr>
+          <w:rFonts w:hint="eastAsia"/>
+        </w:rPr>
+      </w:pPr>
+      <w:r>
+        <w:rPr>
+          <w:rFonts w:hint="eastAsia"/>
+        </w:rPr>
+        <w:t>初始化添加合约</w:t>
+      </w:r>
+      <w:r>
+        <w:t>支持</w:t>
+      </w:r>
+      <w:r>
+        <w:rPr>
+          <w:rFonts w:hint="eastAsia"/>
+        </w:rPr>
+        <w:t>币种</w:t>
+      </w:r>
+    </w:p>
+    <w:p>
+      <w:proofErr w:type="gramStart"/>
+      <w:r>
+        <w:t>cleos</w:t>
+      </w:r>
+      <w:proofErr w:type="gramEnd"/>
+      <w:r>
+        <w:t xml:space="preserve"> --wallet-url http://127.0.0.1:6666 push action gamemallards initsymbol '["useraaaaaaaj","TES","0.1000 TES"]' -p gamemallards</w:t>
+      </w:r>
+    </w:p>
+    <w:p>
+      <w:pPr>
+        <w:rPr>
+          <w:rFonts w:hint="eastAsia"/>
+        </w:rPr>
+      </w:pPr>
+    </w:p>
+    <w:p>
+      <w:pPr>
+        <w:rPr>
+          <w:rFonts w:hint="eastAsia"/>
+        </w:rPr>
+      </w:pPr>
+      <w:proofErr w:type="gramStart"/>
+      <w:r>
+        <w:t>cleos</w:t>
+      </w:r>
+      <w:proofErr w:type="gramEnd"/>
+      <w:r>
+        <w:t xml:space="preserve"> --wallet-url http://127.0.0.1:6666 push action gamemallards initsymbol '["eosio.token</w:t>
+      </w:r>
+      <w:r>
+        <w:t>","SYS","0.1000 SYS"]' -p gamemallards</w:t>
+      </w:r>
+    </w:p>
+    <w:p/>
     <w:sectPr>
-      <w:type w:val="nextPage"/>
       <w:pgSz w:w="11906" w:h="16838"/>
-      <w:pgMar w:left="1800" w:right="1800" w:header="0" w:top="1440" w:footer="0" w:bottom="1440" w:gutter="0"/>
-      <w:pgNumType w:fmt="decimal"/>
-      <w:formProt w:val="false"/>
-      <w:textDirection w:val="lrTb"/>
-      <w:docGrid w:type="lines" w:linePitch="312" w:charSpace="0"/>
+      <w:pgMar w:top="1440" w:right="1800" w:bottom="1440" w:left="1800" w:header="0" w:footer="0" w:gutter="0"/>
+      <w:cols w:space="720"/>
+      <w:formProt w:val="0"/>
+      <w:docGrid w:type="lines" w:linePitch="312"/>
     </w:sectPr>
   </w:body>
 </w:document>
 </file>
 
+<file path=word/numbering.xml><?xml version="1.0" encoding="utf-8"?>
+<w:numbering xmlns:wpc="http://schemas.microsoft.com/office/word/2010/wordprocessingCanvas" xmlns:mc="http://schemas.openxmlformats.org/markup-compatibility/2006" xmlns:o="urn:schemas-microsoft-com:office:office" xmlns:r="http://schemas.openxmlformats.org/officeDocument/2006/relationships" xmlns:m="http://schemas.openxmlformats.org/officeDocument/2006/math" xmlns:v="urn:schemas-microsoft-com:vml" xmlns:wp14="http://schemas.microsoft.com/office/word/2010/wordprocessingDrawing" xmlns:wp="http://schemas.openxmlformats.org/drawingml/2006/wordprocessingDrawing" xmlns:w10="urn:schemas-microsoft-com:office:word" xmlns:w="http://schemas.openxmlformats.org/wordprocessingml/2006/main" xmlns:w14="http://schemas.microsoft.com/office/word/2010/wordml" xmlns:w15="http://schemas.microsoft.com/office/word/2012/wordml" xmlns:wpg="http://schemas.microsoft.com/office/word/2010/wordprocessingGroup" xmlns:wpi="http://schemas.microsoft.com/office/word/2010/wordprocessingInk" xmlns:wne="http://schemas.microsoft.com/office/word/2006/wordml" xmlns:wps="http://schemas.microsoft.com/office/word/2010/wordprocessingShape" mc:Ignorable="w14 w15 wp14">
+  <w:abstractNum w:abstractNumId="0">
+    <w:nsid w:val="0B37753F"/>
+    <w:multiLevelType w:val="hybridMultilevel"/>
+    <w:tmpl w:val="39D29316"/>
+    <w:lvl w:ilvl="0" w:tplc="0409000F">
+      <w:start w:val="1"/>
+      <w:numFmt w:val="decimal"/>
+      <w:lvlText w:val="%1."/>
+      <w:lvlJc w:val="left"/>
+      <w:pPr>
+        <w:ind w:left="420" w:hanging="420"/>
+      </w:pPr>
+    </w:lvl>
+    <w:lvl w:ilvl="1" w:tplc="04090019" w:tentative="1">
+      <w:start w:val="1"/>
+      <w:numFmt w:val="lowerLetter"/>
+      <w:lvlText w:val="%2)"/>
+      <w:lvlJc w:val="left"/>
+      <w:pPr>
+        <w:ind w:left="840" w:hanging="420"/>
+      </w:pPr>
+    </w:lvl>
+    <w:lvl w:ilvl="2" w:tplc="0409001B" w:tentative="1">
+      <w:start w:val="1"/>
+      <w:numFmt w:val="lowerRoman"/>
+      <w:lvlText w:val="%3."/>
+      <w:lvlJc w:val="right"/>
+      <w:pPr>
+        <w:ind w:left="1260" w:hanging="420"/>
+      </w:pPr>
+    </w:lvl>
+    <w:lvl w:ilvl="3" w:tplc="0409000F" w:tentative="1">
+      <w:start w:val="1"/>
+      <w:numFmt w:val="decimal"/>
+      <w:lvlText w:val="%4."/>
+      <w:lvlJc w:val="left"/>
+      <w:pPr>
+        <w:ind w:left="1680" w:hanging="420"/>
+      </w:pPr>
+    </w:lvl>
+    <w:lvl w:ilvl="4" w:tplc="04090019" w:tentative="1">
+      <w:start w:val="1"/>
+      <w:numFmt w:val="lowerLetter"/>
+      <w:lvlText w:val="%5)"/>
+      <w:lvlJc w:val="left"/>
+      <w:pPr>
+        <w:ind w:left="2100" w:hanging="420"/>
+      </w:pPr>
+    </w:lvl>
+    <w:lvl w:ilvl="5" w:tplc="0409001B" w:tentative="1">
+      <w:start w:val="1"/>
+      <w:numFmt w:val="lowerRoman"/>
+      <w:lvlText w:val="%6."/>
+      <w:lvlJc w:val="right"/>
+      <w:pPr>
+        <w:ind w:left="2520" w:hanging="420"/>
+      </w:pPr>
+    </w:lvl>
+    <w:lvl w:ilvl="6" w:tplc="0409000F" w:tentative="1">
+      <w:start w:val="1"/>
+      <w:numFmt w:val="decimal"/>
+      <w:lvlText w:val="%7."/>
+      <w:lvlJc w:val="left"/>
+      <w:pPr>
+        <w:ind w:left="2940" w:hanging="420"/>
+      </w:pPr>
+    </w:lvl>
+    <w:lvl w:ilvl="7" w:tplc="04090019" w:tentative="1">
+      <w:start w:val="1"/>
+      <w:numFmt w:val="lowerLetter"/>
+      <w:lvlText w:val="%8)"/>
+      <w:lvlJc w:val="left"/>
+      <w:pPr>
+        <w:ind w:left="3360" w:hanging="420"/>
+      </w:pPr>
+    </w:lvl>
+    <w:lvl w:ilvl="8" w:tplc="0409001B" w:tentative="1">
+      <w:start w:val="1"/>
+      <w:numFmt w:val="lowerRoman"/>
+      <w:lvlText w:val="%9."/>
+      <w:lvlJc w:val="right"/>
+      <w:pPr>
+        <w:ind w:left="3780" w:hanging="420"/>
+      </w:pPr>
+    </w:lvl>
+  </w:abstractNum>
+  <w:abstractNum w:abstractNumId="1">
+    <w:nsid w:val="3CE0183F"/>
+    <w:multiLevelType w:val="hybridMultilevel"/>
+    <w:tmpl w:val="D4E60B96"/>
+    <w:lvl w:ilvl="0" w:tplc="0409000F">
+      <w:start w:val="1"/>
+      <w:numFmt w:val="decimal"/>
+      <w:lvlText w:val="%1."/>
+      <w:lvlJc w:val="left"/>
+      <w:pPr>
+        <w:ind w:left="420" w:hanging="420"/>
+      </w:pPr>
+    </w:lvl>
+    <w:lvl w:ilvl="1" w:tplc="04090019" w:tentative="1">
+      <w:start w:val="1"/>
+      <w:numFmt w:val="lowerLetter"/>
+      <w:lvlText w:val="%2)"/>
+      <w:lvlJc w:val="left"/>
+      <w:pPr>
+        <w:ind w:left="840" w:hanging="420"/>
+      </w:pPr>
+    </w:lvl>
+    <w:lvl w:ilvl="2" w:tplc="0409001B" w:tentative="1">
+      <w:start w:val="1"/>
+      <w:numFmt w:val="lowerRoman"/>
+      <w:lvlText w:val="%3."/>
+      <w:lvlJc w:val="right"/>
+      <w:pPr>
+        <w:ind w:left="1260" w:hanging="420"/>
+      </w:pPr>
+    </w:lvl>
+    <w:lvl w:ilvl="3" w:tplc="0409000F" w:tentative="1">
+      <w:start w:val="1"/>
+      <w:numFmt w:val="decimal"/>
+      <w:lvlText w:val="%4."/>
+      <w:lvlJc w:val="left"/>
+      <w:pPr>
+        <w:ind w:left="1680" w:hanging="420"/>
+      </w:pPr>
+    </w:lvl>
+    <w:lvl w:ilvl="4" w:tplc="04090019" w:tentative="1">
+      <w:start w:val="1"/>
+      <w:numFmt w:val="lowerLetter"/>
+      <w:lvlText w:val="%5)"/>
+      <w:lvlJc w:val="left"/>
+      <w:pPr>
+        <w:ind w:left="2100" w:hanging="420"/>
+      </w:pPr>
+    </w:lvl>
+    <w:lvl w:ilvl="5" w:tplc="0409001B" w:tentative="1">
+      <w:start w:val="1"/>
+      <w:numFmt w:val="lowerRoman"/>
+      <w:lvlText w:val="%6."/>
+      <w:lvlJc w:val="right"/>
+      <w:pPr>
+        <w:ind w:left="2520" w:hanging="420"/>
+      </w:pPr>
+    </w:lvl>
+    <w:lvl w:ilvl="6" w:tplc="0409000F" w:tentative="1">
+      <w:start w:val="1"/>
+      <w:numFmt w:val="decimal"/>
+      <w:lvlText w:val="%7."/>
+      <w:lvlJc w:val="left"/>
+      <w:pPr>
+        <w:ind w:left="2940" w:hanging="420"/>
+      </w:pPr>
+    </w:lvl>
+    <w:lvl w:ilvl="7" w:tplc="04090019" w:tentative="1">
+      <w:start w:val="1"/>
+      <w:numFmt w:val="lowerLetter"/>
+      <w:lvlText w:val="%8)"/>
+      <w:lvlJc w:val="left"/>
+      <w:pPr>
+        <w:ind w:left="3360" w:hanging="420"/>
+      </w:pPr>
+    </w:lvl>
+    <w:lvl w:ilvl="8" w:tplc="0409001B" w:tentative="1">
+      <w:start w:val="1"/>
+      <w:numFmt w:val="lowerRoman"/>
+      <w:lvlText w:val="%9."/>
+      <w:lvlJc w:val="right"/>
+      <w:pPr>
+        <w:ind w:left="3780" w:hanging="420"/>
+      </w:pPr>
+    </w:lvl>
+  </w:abstractNum>
+  <w:num w:numId="1">
+    <w:abstractNumId w:val="1"/>
+  </w:num>
+  <w:num w:numId="2">
+    <w:abstractNumId w:val="0"/>
+  </w:num>
+</w:numbering>
+</file>
+
 <file path=word/styles.xml><?xml version="1.0" encoding="utf-8"?>
-<w:styles xmlns:w="http://schemas.openxmlformats.org/wordprocessingml/2006/main" xmlns:w14="http://schemas.microsoft.com/office/word/2010/wordml" xmlns:mc="http://schemas.openxmlformats.org/markup-compatibility/2006" mc:Ignorable="w14">
+<w:styles xmlns:mc="http://schemas.openxmlformats.org/markup-compatibility/2006" xmlns:r="http://schemas.openxmlformats.org/officeDocument/2006/relationships" xmlns:w="http://schemas.openxmlformats.org/wordprocessingml/2006/main" xmlns:w14="http://schemas.microsoft.com/office/word/2010/wordml" xmlns:w15="http://schemas.microsoft.com/office/word/2012/wordml" mc:Ignorable="w14 w15">
   <w:docDefaults>
     <w:rPrDefault>
       <w:rPr>
-        <w:rFonts w:ascii="Calibri" w:hAnsi="Calibri" w:eastAsia="宋体" w:cs="" w:asciiTheme="minorHAnsi" w:cstheme="minorBidi" w:eastAsiaTheme="minorEastAsia" w:hAnsiTheme="minorHAnsi"/>
+        <w:rFonts w:asciiTheme="minorHAnsi" w:eastAsiaTheme="minorEastAsia" w:hAnsiTheme="minorHAnsi" w:cstheme="minorBidi"/>
         <w:sz w:val="21"/>
         <w:szCs w:val="22"/>
         <w:lang w:val="en-US" w:eastAsia="zh-CN" w:bidi="ar-SA"/>
       </w:rPr>
     </w:rPrDefault>
-    <w:pPrDefault>
-      <w:pPr/>
-    </w:pPrDefault>
+    <w:pPrDefault/>
   </w:docDefaults>
   <w:latentStyles w:defLockedState="0" w:defUIPriority="99" w:defSemiHidden="0" w:defUnhideWhenUsed="0" w:defQFormat="0" w:count="371">
     <w:lsdException w:name="Normal" w:uiPriority="0" w:qFormat="1"/>
     <w:lsdException w:name="heading 1" w:uiPriority="9" w:qFormat="1"/>
-    <w:lsdException w:name="heading 2" w:uiPriority="9" w:semiHidden="1" w:unhideWhenUsed="1" w:qFormat="1"/>
-    <w:lsdException w:name="heading 3" w:uiPriority="9" w:semiHidden="1" w:unhideWhenUsed="1" w:qFormat="1"/>
-    <w:lsdException w:name="heading 4" w:uiPriority="9" w:semiHidden="1" w:unhideWhenUsed="1" w:qFormat="1"/>
-    <w:lsdException w:name="heading 5" w:uiPriority="9" w:semiHidden="1" w:unhideWhenUsed="1" w:qFormat="1"/>
-    <w:lsdException w:name="heading 6" w:uiPriority="9" w:semiHidden="1" w:unhideWhenUsed="1" w:qFormat="1"/>
-    <w:lsdException w:name="heading 7" w:uiPriority="9" w:semiHidden="1" w:unhideWhenUsed="1" w:qFormat="1"/>
-    <w:lsdException w:name="heading 8" w:uiPriority="9" w:semiHidden="1" w:unhideWhenUsed="1" w:qFormat="1"/>
-    <w:lsdException w:name="heading 9" w:uiPriority="9" w:semiHidden="1" w:unhideWhenUsed="1" w:qFormat="1"/>
+    <w:lsdException w:name="heading 2" w:semiHidden="1" w:uiPriority="9" w:unhideWhenUsed="1" w:qFormat="1"/>
+    <w:lsdException w:name="heading 3" w:semiHidden="1" w:uiPriority="9" w:unhideWhenUsed="1" w:qFormat="1"/>
+    <w:lsdException w:name="heading 4" w:semiHidden="1" w:uiPriority="9" w:unhideWhenUsed="1" w:qFormat="1"/>
+    <w:lsdException w:name="heading 5" w:semiHidden="1" w:uiPriority="9" w:unhideWhenUsed="1" w:qFormat="1"/>
+    <w:lsdException w:name="heading 6" w:semiHidden="1" w:uiPriority="9" w:unhideWhenUsed="1" w:qFormat="1"/>
+    <w:lsdException w:name="heading 7" w:semiHidden="1" w:uiPriority="9" w:unhideWhenUsed="1" w:qFormat="1"/>
+    <w:lsdException w:name="heading 8" w:semiHidden="1" w:uiPriority="9" w:unhideWhenUsed="1" w:qFormat="1"/>
+    <w:lsdException w:name="heading 9" w:semiHidden="1" w:uiPriority="9" w:unhideWhenUsed="1" w:qFormat="1"/>
     <w:lsdException w:name="index 1" w:semiHidden="1" w:unhideWhenUsed="1"/>
     <w:lsdException w:name="index 2" w:semiHidden="1" w:unhideWhenUsed="1"/>
     <w:lsdException w:name="index 3" w:semiHidden="1" w:unhideWhenUsed="1"/>
@@ -137,22 +659,22 @@
     <w:lsdException w:name="index 7" w:semiHidden="1" w:unhideWhenUsed="1"/>
     <w:lsdException w:name="index 8" w:semiHidden="1" w:unhideWhenUsed="1"/>
     <w:lsdException w:name="index 9" w:semiHidden="1" w:unhideWhenUsed="1"/>
-    <w:lsdException w:name="toc 1" w:uiPriority="39" w:semiHidden="1" w:unhideWhenUsed="1"/>
-    <w:lsdException w:name="toc 2" w:uiPriority="39" w:semiHidden="1" w:unhideWhenUsed="1"/>
-    <w:lsdException w:name="toc 3" w:uiPriority="39" w:semiHidden="1" w:unhideWhenUsed="1"/>
-    <w:lsdException w:name="toc 4" w:uiPriority="39" w:semiHidden="1" w:unhideWhenUsed="1"/>
-    <w:lsdException w:name="toc 5" w:uiPriority="39" w:semiHidden="1" w:unhideWhenUsed="1"/>
-    <w:lsdException w:name="toc 6" w:uiPriority="39" w:semiHidden="1" w:unhideWhenUsed="1"/>
-    <w:lsdException w:name="toc 7" w:uiPriority="39" w:semiHidden="1" w:unhideWhenUsed="1"/>
-    <w:lsdException w:name="toc 8" w:uiPriority="39" w:semiHidden="1" w:unhideWhenUsed="1"/>
-    <w:lsdException w:name="toc 9" w:uiPriority="39" w:semiHidden="1" w:unhideWhenUsed="1"/>
+    <w:lsdException w:name="toc 1" w:semiHidden="1" w:uiPriority="39" w:unhideWhenUsed="1"/>
+    <w:lsdException w:name="toc 2" w:semiHidden="1" w:uiPriority="39" w:unhideWhenUsed="1"/>
+    <w:lsdException w:name="toc 3" w:semiHidden="1" w:uiPriority="39" w:unhideWhenUsed="1"/>
+    <w:lsdException w:name="toc 4" w:semiHidden="1" w:uiPriority="39" w:unhideWhenUsed="1"/>
+    <w:lsdException w:name="toc 5" w:semiHidden="1" w:uiPriority="39" w:unhideWhenUsed="1"/>
+    <w:lsdException w:name="toc 6" w:semiHidden="1" w:uiPriority="39" w:unhideWhenUsed="1"/>
+    <w:lsdException w:name="toc 7" w:semiHidden="1" w:uiPriority="39" w:unhideWhenUsed="1"/>
+    <w:lsdException w:name="toc 8" w:semiHidden="1" w:uiPriority="39" w:unhideWhenUsed="1"/>
+    <w:lsdException w:name="toc 9" w:semiHidden="1" w:uiPriority="39" w:unhideWhenUsed="1"/>
     <w:lsdException w:name="Normal Indent" w:semiHidden="1" w:unhideWhenUsed="1"/>
     <w:lsdException w:name="footnote text" w:semiHidden="1" w:unhideWhenUsed="1"/>
     <w:lsdException w:name="annotation text" w:semiHidden="1" w:unhideWhenUsed="1"/>
     <w:lsdException w:name="header" w:semiHidden="1" w:unhideWhenUsed="1"/>
     <w:lsdException w:name="footer" w:semiHidden="1" w:unhideWhenUsed="1"/>
     <w:lsdException w:name="index heading" w:semiHidden="1" w:unhideWhenUsed="1"/>
-    <w:lsdException w:name="caption" w:uiPriority="35" w:semiHidden="1" w:unhideWhenUsed="1" w:qFormat="1"/>
+    <w:lsdException w:name="caption" w:semiHidden="1" w:uiPriority="35" w:unhideWhenUsed="1" w:qFormat="1"/>
     <w:lsdException w:name="table of figures" w:semiHidden="1" w:unhideWhenUsed="1"/>
     <w:lsdException w:name="envelope address" w:semiHidden="1" w:unhideWhenUsed="1"/>
     <w:lsdException w:name="envelope return" w:semiHidden="1" w:unhideWhenUsed="1"/>
@@ -183,7 +705,7 @@
     <w:lsdException w:name="Title" w:uiPriority="10" w:qFormat="1"/>
     <w:lsdException w:name="Closing" w:semiHidden="1" w:unhideWhenUsed="1"/>
     <w:lsdException w:name="Signature" w:semiHidden="1" w:unhideWhenUsed="1"/>
-    <w:lsdException w:name="Default Paragraph Font" w:uiPriority="1" w:semiHidden="1" w:unhideWhenUsed="1"/>
+    <w:lsdException w:name="Default Paragraph Font" w:semiHidden="1" w:uiPriority="1" w:unhideWhenUsed="1"/>
     <w:lsdException w:name="Body Text" w:semiHidden="1" w:unhideWhenUsed="1"/>
     <w:lsdException w:name="Body Text Indent" w:semiHidden="1" w:unhideWhenUsed="1"/>
     <w:lsdException w:name="List Continue" w:semiHidden="1" w:unhideWhenUsed="1"/>
@@ -383,8 +905,8 @@
     <w:lsdException w:name="Subtle Reference" w:uiPriority="31" w:qFormat="1"/>
     <w:lsdException w:name="Intense Reference" w:uiPriority="32" w:qFormat="1"/>
     <w:lsdException w:name="Book Title" w:uiPriority="33" w:qFormat="1"/>
-    <w:lsdException w:name="Bibliography" w:uiPriority="37" w:semiHidden="1" w:unhideWhenUsed="1"/>
-    <w:lsdException w:name="TOC Heading" w:uiPriority="39" w:semiHidden="1" w:unhideWhenUsed="1" w:qFormat="1"/>
+    <w:lsdException w:name="Bibliography" w:semiHidden="1" w:uiPriority="37" w:unhideWhenUsed="1"/>
+    <w:lsdException w:name="TOC Heading" w:semiHidden="1" w:uiPriority="39" w:unhideWhenUsed="1" w:qFormat="1"/>
     <w:lsdException w:name="Plain Table 1" w:uiPriority="41"/>
     <w:lsdException w:name="Plain Table 2" w:uiPriority="42"/>
     <w:lsdException w:name="Plain Table 3" w:uiPriority="43"/>
@@ -490,96 +1012,41 @@
     <w:lsdException w:name="List Table 6 Colorful Accent 6" w:uiPriority="51"/>
     <w:lsdException w:name="List Table 7 Colorful Accent 6" w:uiPriority="52"/>
   </w:latentStyles>
-  <w:style w:type="paragraph" w:styleId="Normal" w:default="1">
+  <w:style w:type="paragraph" w:default="1" w:styleId="a">
     <w:name w:val="Normal"/>
     <w:qFormat/>
     <w:pPr>
-      <w:widowControl w:val="false"/>
-      <w:bidi w:val="0"/>
+      <w:widowControl w:val="0"/>
       <w:jc w:val="both"/>
     </w:pPr>
+  </w:style>
+  <w:style w:type="paragraph" w:styleId="1">
+    <w:name w:val="heading 1"/>
+    <w:basedOn w:val="a"/>
+    <w:next w:val="a"/>
+    <w:link w:val="1Char"/>
+    <w:uiPriority w:val="9"/>
+    <w:qFormat/>
+    <w:rsid w:val="009E664F"/>
+    <w:pPr>
+      <w:keepNext/>
+      <w:keepLines/>
+      <w:spacing w:before="340" w:after="330" w:line="578" w:lineRule="auto"/>
+      <w:outlineLvl w:val="0"/>
+    </w:pPr>
     <w:rPr>
-      <w:rFonts w:ascii="Calibri" w:hAnsi="Calibri" w:eastAsia="宋体" w:cs="" w:asciiTheme="minorHAnsi" w:cstheme="minorBidi" w:eastAsiaTheme="minorEastAsia" w:hAnsiTheme="minorHAnsi"/>
-      <w:color w:val="auto"/>
-      <w:sz w:val="21"/>
-      <w:szCs w:val="22"/>
-      <w:lang w:val="en-US" w:eastAsia="zh-CN" w:bidi="ar-SA"/>
+      <w:b/>
+      <w:bCs/>
+      <w:kern w:val="44"/>
+      <w:sz w:val="28"/>
+      <w:szCs w:val="44"/>
     </w:rPr>
   </w:style>
-  <w:style w:type="character" w:styleId="DefaultParagraphFont" w:default="1">
+  <w:style w:type="character" w:default="1" w:styleId="a0">
     <w:name w:val="Default Paragraph Font"/>
     <w:uiPriority w:val="1"/>
     <w:semiHidden/>
     <w:unhideWhenUsed/>
-    <w:qFormat/>
-    <w:rPr/>
-  </w:style>
-  <w:style w:type="paragraph" w:styleId="Style14">
-    <w:name w:val="标题"/>
-    <w:basedOn w:val="Normal"/>
-    <w:next w:val="Style15"/>
-    <w:qFormat/>
-    <w:pPr>
-      <w:keepNext/>
-      <w:spacing w:before="240" w:after="120"/>
-    </w:pPr>
-    <w:rPr>
-      <w:rFonts w:ascii="Liberation Sans" w:hAnsi="Liberation Sans" w:eastAsia="Noto Sans CJK SC Regular" w:cs="Noto Sans CJK SC Regular"/>
-      <w:sz w:val="28"/>
-      <w:szCs w:val="28"/>
-    </w:rPr>
-  </w:style>
-  <w:style w:type="paragraph" w:styleId="Style15">
-    <w:name w:val="Body Text"/>
-    <w:basedOn w:val="Normal"/>
-    <w:pPr>
-      <w:spacing w:lineRule="auto" w:line="288" w:before="0" w:after="140"/>
-    </w:pPr>
-    <w:rPr/>
-  </w:style>
-  <w:style w:type="paragraph" w:styleId="Style16">
-    <w:name w:val="List"/>
-    <w:basedOn w:val="Style15"/>
-    <w:pPr/>
-    <w:rPr/>
-  </w:style>
-  <w:style w:type="paragraph" w:styleId="Style17">
-    <w:name w:val="Caption"/>
-    <w:basedOn w:val="Normal"/>
-    <w:qFormat/>
-    <w:pPr>
-      <w:suppressLineNumbers/>
-      <w:spacing w:before="120" w:after="120"/>
-    </w:pPr>
-    <w:rPr>
-      <w:i/>
-      <w:iCs/>
-      <w:sz w:val="24"/>
-      <w:szCs w:val="24"/>
-    </w:rPr>
-  </w:style>
-  <w:style w:type="paragraph" w:styleId="Style18">
-    <w:name w:val="索引"/>
-    <w:basedOn w:val="Normal"/>
-    <w:qFormat/>
-    <w:pPr>
-      <w:suppressLineNumbers/>
-    </w:pPr>
-    <w:rPr/>
-  </w:style>
-  <w:style w:type="paragraph" w:styleId="Style19">
-    <w:name w:val="预格式化的文本"/>
-    <w:basedOn w:val="Normal"/>
-    <w:qFormat/>
-    <w:pPr/>
-    <w:rPr/>
-  </w:style>
-  <w:style w:type="numbering" w:styleId="NoList" w:default="1">
-    <w:name w:val="No List"/>
-    <w:uiPriority w:val="99"/>
-    <w:semiHidden/>
-    <w:unhideWhenUsed/>
-    <w:qFormat/>
   </w:style>
   <w:style w:type="table" w:default="1" w:styleId="a1">
     <w:name w:val="Normal Table"/>
@@ -595,6 +1062,90 @@
         <w:right w:w="108" w:type="dxa"/>
       </w:tblCellMar>
     </w:tblPr>
+  </w:style>
+  <w:style w:type="numbering" w:default="1" w:styleId="a2">
+    <w:name w:val="No List"/>
+    <w:uiPriority w:val="99"/>
+    <w:semiHidden/>
+    <w:unhideWhenUsed/>
+  </w:style>
+  <w:style w:type="paragraph" w:styleId="a3">
+    <w:name w:val="Title"/>
+    <w:basedOn w:val="a"/>
+    <w:next w:val="a4"/>
+    <w:qFormat/>
+    <w:pPr>
+      <w:keepNext/>
+      <w:spacing w:before="240" w:after="120"/>
+    </w:pPr>
+    <w:rPr>
+      <w:rFonts w:ascii="Liberation Sans" w:eastAsia="Noto Sans CJK SC Regular" w:hAnsi="Liberation Sans" w:cs="Noto Sans CJK SC Regular"/>
+      <w:sz w:val="28"/>
+      <w:szCs w:val="28"/>
+    </w:rPr>
+  </w:style>
+  <w:style w:type="paragraph" w:styleId="a4">
+    <w:name w:val="Body Text"/>
+    <w:basedOn w:val="a"/>
+    <w:pPr>
+      <w:spacing w:after="140" w:line="288" w:lineRule="auto"/>
+    </w:pPr>
+  </w:style>
+  <w:style w:type="paragraph" w:styleId="a5">
+    <w:name w:val="List"/>
+    <w:basedOn w:val="a4"/>
+  </w:style>
+  <w:style w:type="paragraph" w:styleId="a6">
+    <w:name w:val="caption"/>
+    <w:basedOn w:val="a"/>
+    <w:qFormat/>
+    <w:pPr>
+      <w:suppressLineNumbers/>
+      <w:spacing w:before="120" w:after="120"/>
+    </w:pPr>
+    <w:rPr>
+      <w:i/>
+      <w:iCs/>
+      <w:sz w:val="24"/>
+      <w:szCs w:val="24"/>
+    </w:rPr>
+  </w:style>
+  <w:style w:type="paragraph" w:customStyle="1" w:styleId="a7">
+    <w:name w:val="索引"/>
+    <w:basedOn w:val="a"/>
+    <w:qFormat/>
+    <w:pPr>
+      <w:suppressLineNumbers/>
+    </w:pPr>
+  </w:style>
+  <w:style w:type="paragraph" w:customStyle="1" w:styleId="a8">
+    <w:name w:val="预格式化的文本"/>
+    <w:basedOn w:val="a"/>
+    <w:qFormat/>
+  </w:style>
+  <w:style w:type="paragraph" w:styleId="a9">
+    <w:name w:val="List Paragraph"/>
+    <w:basedOn w:val="a"/>
+    <w:uiPriority w:val="34"/>
+    <w:qFormat/>
+    <w:rsid w:val="00660B45"/>
+    <w:pPr>
+      <w:ind w:firstLineChars="200" w:firstLine="420"/>
+    </w:pPr>
+  </w:style>
+  <w:style w:type="character" w:customStyle="1" w:styleId="1Char">
+    <w:name w:val="标题 1 Char"/>
+    <w:basedOn w:val="a0"/>
+    <w:link w:val="1"/>
+    <w:uiPriority w:val="9"/>
+    <w:rsid w:val="009E664F"/>
+    <w:rPr>
+      <w:b/>
+      <w:bCs/>
+      <w:kern w:val="44"/>
+      <w:sz w:val="28"/>
+      <w:szCs w:val="44"/>
+    </w:rPr>
   </w:style>
 </w:styles>
 </file>

</xml_diff>

<commit_message>
fix bug: exitruteship=>dealerseed,permission error. update sc update strategy.
</commit_message>
<xml_diff>
--- a/doc/sc_deploy_update.docx
+++ b/doc/sc_deploy_update.docx
@@ -14,9 +14,6 @@
           <w:ilvl w:val="0"/>
           <w:numId w:val="3"/>
         </w:numPr>
-        <w:rPr>
-          <w:rFonts w:hint="eastAsia"/>
-        </w:rPr>
       </w:pPr>
       <w:r>
         <w:rPr>
@@ -43,8 +40,13 @@
       </w:r>
     </w:p>
     <w:p>
-      <w:r>
-        <w:t>cleos --wallet-url http://127.0.0.1:6666 system buyram useraaaaaaag useraaaaaaaj "10 SYS"</w:t>
+      <w:proofErr w:type="gramStart"/>
+      <w:r>
+        <w:t>cleos</w:t>
+      </w:r>
+      <w:proofErr w:type="gramEnd"/>
+      <w:r>
+        <w:t xml:space="preserve"> --wallet-url http://127.0.0.1:6666 system buyram useraaaaaaag useraaaaaaaj "10 SYS"</w:t>
       </w:r>
     </w:p>
     <w:p>
@@ -87,8 +89,13 @@
       </w:r>
     </w:p>
     <w:p>
-      <w:r>
-        <w:t>cleos --wallet-url http://127.0.0.1:6666 set contract gamemallards ./ mallard.wasm mallard.abi</w:t>
+      <w:proofErr w:type="gramStart"/>
+      <w:r>
+        <w:t>cleos</w:t>
+      </w:r>
+      <w:proofErr w:type="gramEnd"/>
+      <w:r>
+        <w:t xml:space="preserve"> --wallet-url http://127.0.0.1:6666 set contract gamemallards ./ mallard.wasm mallard.abi</w:t>
       </w:r>
     </w:p>
     <w:p>
@@ -112,8 +119,13 @@
       </w:r>
     </w:p>
     <w:p>
-      <w:r>
-        <w:t>cleos --wallet-url http://127.0.0.1:6666 set contract game12lizard ./ lizard.wasm lizard.abi</w:t>
+      <w:proofErr w:type="gramStart"/>
+      <w:r>
+        <w:t>cleos</w:t>
+      </w:r>
+      <w:proofErr w:type="gramEnd"/>
+      <w:r>
+        <w:t xml:space="preserve"> --wallet-url http://127.0.0.1:6666 set contract game12lizard ./ lizard.wasm lizard.abi</w:t>
       </w:r>
     </w:p>
     <w:p>
@@ -151,8 +163,13 @@
         <w:spacing w:line="360" w:lineRule="atLeast"/>
         <w:jc w:val="left"/>
       </w:pPr>
-      <w:r>
-        <w:t>cleos --wallet-url http://127.0.0.1:6666 set contract useraaaaaaaj /home/eos/eosio.contract/build/eosio.token/ eosio.token.wasm eosio.token.abi</w:t>
+      <w:proofErr w:type="gramStart"/>
+      <w:r>
+        <w:t>cleos</w:t>
+      </w:r>
+      <w:proofErr w:type="gramEnd"/>
+      <w:r>
+        <w:t xml:space="preserve"> --wallet-url http://127.0.0.1:6666 set contract useraaaaaaaj /home/eos/eosio.contract/build/eosio.token/ eosio.token.wasm eosio.token.abi</w:t>
       </w:r>
     </w:p>
     <w:p>
@@ -170,8 +187,13 @@
         <w:spacing w:line="360" w:lineRule="atLeast"/>
         <w:jc w:val="left"/>
       </w:pPr>
-      <w:r>
-        <w:t>cleos --wallet-url http://127.0.0.1:6666 push action useraaaaaaaj create '["useraaaaaaai","100000000.0000 TES"]' -p useraaaaaaaj</w:t>
+      <w:proofErr w:type="gramStart"/>
+      <w:r>
+        <w:t>cleos</w:t>
+      </w:r>
+      <w:proofErr w:type="gramEnd"/>
+      <w:r>
+        <w:t xml:space="preserve"> --wallet-url http://127.0.0.1:6666 push action useraaaaaaaj create '["useraaaaaaai","100000000.0000 TES"]' -p useraaaaaaaj</w:t>
       </w:r>
     </w:p>
     <w:p>
@@ -189,8 +211,13 @@
         <w:spacing w:line="360" w:lineRule="atLeast"/>
         <w:jc w:val="left"/>
       </w:pPr>
-      <w:r>
-        <w:t>cleos --wallet-url http://127.0.0.1:6666 push action useraaaaaaaj issue '["useraaaaaaab","100000.0000 TES","xxx"]' -p useraaaaaaai</w:t>
+      <w:proofErr w:type="gramStart"/>
+      <w:r>
+        <w:t>cleos</w:t>
+      </w:r>
+      <w:proofErr w:type="gramEnd"/>
+      <w:r>
+        <w:t xml:space="preserve"> --wallet-url http://127.0.0.1:6666 push action useraaaaaaaj issue '["useraaaaaaab","100000.0000 TES","xxx"]' -p useraaaaaaai</w:t>
       </w:r>
     </w:p>
     <w:p>
@@ -208,8 +235,13 @@
         <w:spacing w:line="360" w:lineRule="atLeast"/>
         <w:jc w:val="left"/>
       </w:pPr>
-      <w:r>
-        <w:t>cleos --wallet-url http://127.0.0.1:6666 push action useraaaaaaaj issue '["useraaaaaaac","10000.0000 TES","xxx"]' -p useraaaaaaai</w:t>
+      <w:proofErr w:type="gramStart"/>
+      <w:r>
+        <w:t>cleos</w:t>
+      </w:r>
+      <w:proofErr w:type="gramEnd"/>
+      <w:r>
+        <w:t xml:space="preserve"> --wallet-url http://127.0.0.1:6666 push action useraaaaaaaj issue '["useraaaaaaac","10000.0000 TES","xxx"]' -p useraaaaaaai</w:t>
       </w:r>
     </w:p>
     <w:p>
@@ -227,8 +259,13 @@
         <w:spacing w:line="360" w:lineRule="atLeast"/>
         <w:jc w:val="left"/>
       </w:pPr>
-      <w:r>
-        <w:t>cleos --wallet-url http://127.0.0.1:6666 push action useraaaaaaaj issue '["useraaaaaaad","10000.0000 TES","xxx"]' -p useraaaaaaai</w:t>
+      <w:proofErr w:type="gramStart"/>
+      <w:r>
+        <w:t>cleos</w:t>
+      </w:r>
+      <w:proofErr w:type="gramEnd"/>
+      <w:r>
+        <w:t xml:space="preserve"> --wallet-url http://127.0.0.1:6666 push action useraaaaaaaj issue '["useraaaaaaad","10000.0000 TES","xxx"]' -p useraaaaaaai</w:t>
       </w:r>
     </w:p>
     <w:p>
@@ -246,8 +283,13 @@
         <w:spacing w:line="360" w:lineRule="atLeast"/>
         <w:jc w:val="left"/>
       </w:pPr>
-      <w:r>
-        <w:t>cleos --wallet-url http://127.0.0.1:6666 get currency balance useraaaaaaaj useraaaaaaab "TES"</w:t>
+      <w:proofErr w:type="gramStart"/>
+      <w:r>
+        <w:t>cleos</w:t>
+      </w:r>
+      <w:proofErr w:type="gramEnd"/>
+      <w:r>
+        <w:t xml:space="preserve"> --wallet-url http://127.0.0.1:6666 get currency balance useraaaaaaaj useraaaaaaab "TES"</w:t>
       </w:r>
     </w:p>
     <w:p>
@@ -265,8 +307,13 @@
         <w:spacing w:line="360" w:lineRule="atLeast"/>
         <w:jc w:val="left"/>
       </w:pPr>
-      <w:r>
-        <w:t>cleos --wallet-url http://127.0.0.1:6666 get currency balance useraaaaaaaj useraaaaaaac "TES"</w:t>
+      <w:proofErr w:type="gramStart"/>
+      <w:r>
+        <w:t>cleos</w:t>
+      </w:r>
+      <w:proofErr w:type="gramEnd"/>
+      <w:r>
+        <w:t xml:space="preserve"> --wallet-url http://127.0.0.1:6666 get currency balance useraaaaaaaj useraaaaaaac "TES"</w:t>
       </w:r>
     </w:p>
     <w:p>
@@ -284,9 +331,14 @@
         <w:spacing w:line="360" w:lineRule="atLeast"/>
         <w:jc w:val="left"/>
       </w:pPr>
+      <w:proofErr w:type="gramStart"/>
       <w:r>
         <w:lastRenderedPageBreak/>
-        <w:t>cleos --wallet-url http://127.0.0.1:6666 get currency balance useraaaaaaaj useraaaaaaad "TES"</w:t>
+        <w:t>cleos</w:t>
+      </w:r>
+      <w:proofErr w:type="gramEnd"/>
+      <w:r>
+        <w:t xml:space="preserve"> --wallet-url http://127.0.0.1:6666 get currency balance useraaaaaaaj useraaaaaaad "TES"</w:t>
       </w:r>
     </w:p>
     <w:p>
@@ -316,14 +368,24 @@
       </w:r>
     </w:p>
     <w:p>
-      <w:r>
-        <w:t>cleos --wallet-url http://127.0.0.1:6666 push action gamemallards initsymbol '["useraaaaaaaj","TES","0.1000 TES"]' -p gamemallards</w:t>
+      <w:proofErr w:type="gramStart"/>
+      <w:r>
+        <w:t>cleos</w:t>
+      </w:r>
+      <w:proofErr w:type="gramEnd"/>
+      <w:r>
+        <w:t xml:space="preserve"> --wallet-url http://127.0.0.1:6666 push action gamemallards initsymbol '["useraaaaaaaj","TES","0.1000 TES"]' -p gamemallards</w:t>
       </w:r>
     </w:p>
     <w:p/>
     <w:p>
-      <w:r>
-        <w:t>cleos --wallet-url http://127.0.0.1:6666 push action gamemallards initsymbol '["eosio.token","SYS","0.1000 SYS"]' -p gamemallards</w:t>
+      <w:proofErr w:type="gramStart"/>
+      <w:r>
+        <w:t>cleos</w:t>
+      </w:r>
+      <w:proofErr w:type="gramEnd"/>
+      <w:r>
+        <w:t xml:space="preserve"> --wallet-url http://127.0.0.1:6666 push action gamemallards initsymbol '["eosio.token","SYS","0.1000 SYS"]' -p gamemallards</w:t>
       </w:r>
     </w:p>
     <w:p>
@@ -363,11 +425,6 @@
       </w:r>
     </w:p>
     <w:p>
-      <w:pPr>
-        <w:rPr>
-          <w:rFonts w:hint="eastAsia"/>
-        </w:rPr>
-      </w:pPr>
       <w:r>
         <w:rPr>
           <w:rFonts w:hint="eastAsia"/>
@@ -433,13 +490,12 @@
       </w:r>
     </w:p>
     <w:p>
-      <w:pPr>
-        <w:rPr>
-          <w:rFonts w:hint="eastAsia"/>
-        </w:rPr>
-      </w:pPr>
-      <w:r>
-        <w:t>SC::u</w:t>
+      <w:r>
+        <w:t>SC::</w:t>
+      </w:r>
+      <w:proofErr w:type="gramStart"/>
+      <w:r>
+        <w:t>u</w:t>
       </w:r>
       <w:r>
         <w:rPr>
@@ -448,7 +504,11 @@
         <w:t>pgrading</w:t>
       </w:r>
       <w:r>
-        <w:t>(1)</w:t>
+        <w:t>(</w:t>
+      </w:r>
+      <w:proofErr w:type="gramEnd"/>
+      <w:r>
+        <w:t>1)</w:t>
       </w:r>
     </w:p>
     <w:p>
@@ -748,11 +808,6 @@
       </w:r>
     </w:p>
     <w:p>
-      <w:pPr>
-        <w:rPr>
-          <w:rFonts w:hint="eastAsia"/>
-        </w:rPr>
-      </w:pPr>
       <w:r>
         <w:rPr>
           <w:rFonts w:hint="eastAsia"/>
@@ -761,41 +816,178 @@
       </w:r>
       <w:r>
         <w:t>数据结构修改的新合约</w:t>
+      </w:r>
+    </w:p>
+    <w:p>
+      <w:pPr>
+        <w:pStyle w:val="2"/>
+      </w:pPr>
+      <w:r>
+        <w:rPr>
+          <w:rFonts w:hint="eastAsia"/>
+        </w:rPr>
+        <w:t>导入数据</w:t>
+      </w:r>
+      <w:r>
+        <w:t>到新结构</w:t>
+      </w:r>
+    </w:p>
+    <w:p>
+      <w:r>
+        <w:rPr>
+          <w:rFonts w:hint="eastAsia"/>
+        </w:rPr>
+        <w:t>调用</w:t>
+      </w:r>
+      <w:r>
+        <w:t>import12data</w:t>
+      </w:r>
+      <w:r>
+        <w:rPr>
+          <w:rFonts w:hint="eastAsia"/>
+        </w:rPr>
+        <w:t>，</w:t>
+      </w:r>
+      <w:r>
+        <w:t>按照参数列表传入所有</w:t>
+      </w:r>
+      <w:proofErr w:type="gramStart"/>
+      <w:r>
+        <w:t>桌相关</w:t>
+      </w:r>
+      <w:proofErr w:type="gramEnd"/>
+      <w:r>
+        <w:t>字段</w:t>
+      </w:r>
+      <w:r>
+        <w:rPr>
+          <w:rFonts w:hint="eastAsia"/>
+        </w:rPr>
+        <w:t>（</w:t>
+      </w:r>
+      <w:r>
+        <w:rPr>
+          <w:rFonts w:hint="eastAsia"/>
+        </w:rPr>
+        <w:t>table</w:t>
+      </w:r>
+      <w:r>
+        <w:t xml:space="preserve"> fields</w:t>
+      </w:r>
+      <w:r>
+        <w:rPr>
+          <w:rFonts w:hint="eastAsia"/>
+        </w:rPr>
+        <w:t>），</w:t>
+      </w:r>
+      <w:r>
+        <w:t>轮次字段数据不需要，因为上一轮已经结束了，新的一轮未开始。</w:t>
+      </w:r>
+    </w:p>
+    <w:p>
+      <w:pPr>
+        <w:rPr>
+          <w:rFonts w:hint="eastAsia"/>
+        </w:rPr>
+      </w:pPr>
+      <w:r>
+        <w:rPr>
+          <w:rFonts w:hint="eastAsia"/>
+          <w:b/>
+          <w:color w:val="FF0000"/>
+        </w:rPr>
+        <w:t>注意</w:t>
+      </w:r>
+      <w:r>
+        <w:t>：</w:t>
+      </w:r>
+      <w:r>
+        <w:rPr>
+          <w:rFonts w:hint="eastAsia"/>
+        </w:rPr>
+        <w:t>导入</w:t>
+      </w:r>
+      <w:r>
+        <w:t>时，每桌</w:t>
+      </w:r>
+      <w:r>
+        <w:rPr>
+          <w:rFonts w:hint="eastAsia"/>
+        </w:rPr>
+        <w:t>字段</w:t>
+      </w:r>
+      <w:r>
+        <w:t>upgrading</w:t>
+      </w:r>
+      <w:r>
+        <w:t>标志</w:t>
+      </w:r>
+      <w:proofErr w:type="gramStart"/>
+      <w:r>
+        <w:t>位</w:t>
+      </w:r>
+      <w:r>
+        <w:rPr>
+          <w:rFonts w:hint="eastAsia"/>
+        </w:rPr>
+        <w:t>写死</w:t>
+      </w:r>
+      <w:r>
+        <w:t>的</w:t>
+      </w:r>
+      <w:proofErr w:type="gramEnd"/>
+      <w:r>
+        <w:t>仍旧是</w:t>
+      </w:r>
+      <w:r>
+        <w:rPr>
+          <w:rFonts w:hint="eastAsia"/>
+        </w:rPr>
+        <w:t>true</w:t>
+      </w:r>
+      <w:r>
+        <w:t>，以保证全部数据正常以后，手动控制结束更新。</w:t>
+      </w:r>
+    </w:p>
+    <w:p>
+      <w:pPr>
+        <w:pStyle w:val="2"/>
+      </w:pPr>
+      <w:r>
+        <w:rPr>
+          <w:rFonts w:hint="eastAsia"/>
+        </w:rPr>
+        <w:t>更新</w:t>
+      </w:r>
+      <w:r>
+        <w:t>完成</w:t>
       </w:r>
       <w:bookmarkStart w:id="0" w:name="_GoBack"/>
       <w:bookmarkEnd w:id="0"/>
     </w:p>
     <w:p>
       <w:pPr>
-        <w:pStyle w:val="2"/>
-        <w:rPr>
-          <w:rFonts w:hint="eastAsia"/>
-        </w:rPr>
-      </w:pPr>
-      <w:r>
-        <w:rPr>
-          <w:rFonts w:hint="eastAsia"/>
-        </w:rPr>
-        <w:t>导入数据</w:t>
-      </w:r>
-      <w:r>
-        <w:t>到新结构</w:t>
-      </w:r>
-    </w:p>
-    <w:p>
-      <w:pPr>
-        <w:rPr>
-          <w:rFonts w:hint="eastAsia"/>
-        </w:rPr>
-      </w:pPr>
-      <w:r>
-        <w:rPr>
-          <w:rFonts w:hint="eastAsia"/>
-        </w:rPr>
-        <w:t>调用</w:t>
-      </w:r>
-      <w:r>
-        <w:t>import12data</w:t>
+        <w:rPr>
+          <w:rFonts w:hint="eastAsia"/>
+        </w:rPr>
+      </w:pPr>
+      <w:r>
+        <w:t>SC::u</w:t>
+      </w:r>
+      <w:r>
+        <w:rPr>
+          <w:rFonts w:hint="eastAsia"/>
+        </w:rPr>
+        <w:t>pgrading</w:t>
+      </w:r>
+      <w:r>
+        <w:t>(</w:t>
+      </w:r>
+      <w:r>
+        <w:t>0</w:t>
+      </w:r>
+      <w:r>
+        <w:t>)</w:t>
       </w:r>
       <w:r>
         <w:rPr>
@@ -804,32 +996,45 @@
         <w:t>，</w:t>
       </w:r>
       <w:r>
-        <w:t>按照参数列表传入所有桌相关字段</w:t>
-      </w:r>
-      <w:r>
-        <w:rPr>
-          <w:rFonts w:hint="eastAsia"/>
-        </w:rPr>
-        <w:t>（</w:t>
-      </w:r>
-      <w:r>
-        <w:rPr>
-          <w:rFonts w:hint="eastAsia"/>
-        </w:rPr>
-        <w:t>table</w:t>
-      </w:r>
-      <w:r>
-        <w:t xml:space="preserve"> fields</w:t>
-      </w:r>
-      <w:r>
-        <w:rPr>
-          <w:rFonts w:hint="eastAsia"/>
-        </w:rPr>
-        <w:t>），</w:t>
-      </w:r>
-      <w:r>
-        <w:t>轮次字段数据不需要，因为上一轮已经结束了，新的一轮未开始。</w:t>
-      </w:r>
+        <w:t>将所有桌的</w:t>
+      </w:r>
+      <w:r>
+        <w:t>upgrading</w:t>
+      </w:r>
+      <w:r>
+        <w:t>标志位置为</w:t>
+      </w:r>
+      <w:r>
+        <w:t>false</w:t>
+      </w:r>
+      <w:r>
+        <w:t>，</w:t>
+      </w:r>
+      <w:r>
+        <w:rPr>
+          <w:rFonts w:hint="eastAsia"/>
+        </w:rPr>
+        <w:t>更新</w:t>
+      </w:r>
+      <w:r>
+        <w:t>完成，可以正常</w:t>
+      </w:r>
+      <w:r>
+        <w:rPr>
+          <w:rFonts w:hint="eastAsia"/>
+        </w:rPr>
+        <w:t>运行</w:t>
+      </w:r>
+      <w:r>
+        <w:t>了。</w:t>
+      </w:r>
+    </w:p>
+    <w:p>
+      <w:pPr>
+        <w:rPr>
+          <w:rFonts w:hint="eastAsia"/>
+        </w:rPr>
+      </w:pPr>
     </w:p>
     <w:sectPr>
       <w:pgSz w:w="11906" w:h="16838"/>
@@ -1305,6 +1510,9 @@
     <w:lvlOverride w:ilvl="0">
       <w:startOverride w:val="1"/>
     </w:lvlOverride>
+  </w:num>
+  <w:num w:numId="8">
+    <w:abstractNumId w:val="3"/>
   </w:num>
 </w:numbering>
 </file>

</xml_diff>

<commit_message>
update sc update strategy
</commit_message>
<xml_diff>
--- a/doc/sc_deploy_update.docx
+++ b/doc/sc_deploy_update.docx
@@ -265,7 +265,12 @@
       </w:r>
       <w:proofErr w:type="gramEnd"/>
       <w:r>
-        <w:t xml:space="preserve"> --wallet-url http://127.0.0.1:6666 push action useraaaaaaaj issue '["useraaaaaaad","10000.0000 TES","xxx"]' -p useraaaaaaai</w:t>
+        <w:t xml:space="preserve"> --wallet-url http://127.0.0.1:6666 push action useraaaaaaaj issue </w:t>
+      </w:r>
+      <w:bookmarkStart w:id="0" w:name="_GoBack"/>
+      <w:bookmarkEnd w:id="0"/>
+      <w:r>
+        <w:t>'["useraaaaaaad","10000.0000 TES","xxx"]' -p useraaaaaaai</w:t>
       </w:r>
     </w:p>
     <w:p>
@@ -789,7 +794,52 @@
         <w:t>链上</w:t>
       </w:r>
       <w:r>
-        <w:t>状态表数据。</w:t>
+        <w:t>状态表</w:t>
+      </w:r>
+      <w:r>
+        <w:t>ROUND_END</w:t>
+      </w:r>
+      <w:r>
+        <w:rPr>
+          <w:rFonts w:hint="eastAsia"/>
+        </w:rPr>
+        <w:t>或</w:t>
+      </w:r>
+      <w:r>
+        <w:t>PAUSED</w:t>
+      </w:r>
+      <w:r>
+        <w:t>数据</w:t>
+      </w:r>
+      <w:r>
+        <w:rPr>
+          <w:rFonts w:hint="eastAsia"/>
+        </w:rPr>
+        <w:t>项（理想</w:t>
+      </w:r>
+      <w:r>
+        <w:t>状态下，应该所有的表都属于这两种状态</w:t>
+      </w:r>
+      <w:r>
+        <w:rPr>
+          <w:rFonts w:hint="eastAsia"/>
+        </w:rPr>
+        <w:t>，</w:t>
+      </w:r>
+      <w:r>
+        <w:t>如果不是的，可以等待轮次结束变成</w:t>
+      </w:r>
+      <w:r>
+        <w:t>ROUND_END</w:t>
+      </w:r>
+      <w:r>
+        <w:rPr>
+          <w:rFonts w:hint="eastAsia"/>
+        </w:rPr>
+        <w:t>）</w:t>
+      </w:r>
+      <w:r>
+        <w:t>。</w:t>
       </w:r>
     </w:p>
     <w:p>
@@ -885,11 +935,6 @@
       </w:r>
     </w:p>
     <w:p>
-      <w:pPr>
-        <w:rPr>
-          <w:rFonts w:hint="eastAsia"/>
-        </w:rPr>
-      </w:pPr>
       <w:r>
         <w:rPr>
           <w:rFonts w:hint="eastAsia"/>
@@ -951,6 +996,1290 @@
     </w:p>
     <w:p>
       <w:pPr>
+        <w:pStyle w:val="3"/>
+      </w:pPr>
+      <w:r>
+        <w:t>i</w:t>
+      </w:r>
+      <w:r>
+        <w:rPr>
+          <w:rFonts w:hint="eastAsia"/>
+        </w:rPr>
+        <w:t>mport</w:t>
+      </w:r>
+      <w:r>
+        <w:t>12data</w:t>
+      </w:r>
+    </w:p>
+    <w:p>
+      <w:pPr>
+        <w:widowControl/>
+        <w:shd w:val="clear" w:color="auto" w:fill="FFFFFF"/>
+        <w:spacing w:line="360" w:lineRule="atLeast"/>
+        <w:jc w:val="left"/>
+        <w:rPr>
+          <w:rFonts w:ascii="Consolas" w:eastAsia="宋体" w:hAnsi="Consolas" w:cs="Consolas"/>
+          <w:color w:val="000000"/>
+          <w:sz w:val="16"/>
+          <w:szCs w:val="27"/>
+        </w:rPr>
+      </w:pPr>
+      <w:r>
+        <w:rPr>
+          <w:rFonts w:hint="eastAsia"/>
+          <w:b/>
+        </w:rPr>
+        <w:t>一</w:t>
+      </w:r>
+      <w:r>
+        <w:rPr>
+          <w:b/>
+        </w:rPr>
+        <w:t>、</w:t>
+      </w:r>
+      <w:r>
+        <w:rPr>
+          <w:rFonts w:hint="eastAsia"/>
+          <w:b/>
+        </w:rPr>
+        <w:t>定义：</w:t>
+      </w:r>
+      <w:r>
+        <w:rPr>
+          <w:rFonts w:ascii="Consolas" w:eastAsia="宋体" w:hAnsi="Consolas" w:cs="Consolas"/>
+          <w:color w:val="000000"/>
+          <w:sz w:val="16"/>
+          <w:szCs w:val="27"/>
+        </w:rPr>
+        <w:t xml:space="preserve">ACTION import12data(uint64_t tableId, uint64_t tableStatus, uint64_t cardBoot, name dealer, </w:t>
+      </w:r>
+      <w:r>
+        <w:rPr>
+          <w:rFonts w:ascii="Consolas" w:eastAsia="宋体" w:hAnsi="Consolas" w:cs="Consolas"/>
+          <w:color w:val="0000FF"/>
+          <w:sz w:val="16"/>
+          <w:szCs w:val="27"/>
+        </w:rPr>
+        <w:t>bool</w:t>
+      </w:r>
+      <w:r>
+        <w:rPr>
+          <w:rFonts w:ascii="Consolas" w:eastAsia="宋体" w:hAnsi="Consolas" w:cs="Consolas"/>
+          <w:color w:val="000000"/>
+          <w:sz w:val="16"/>
+          <w:szCs w:val="27"/>
+        </w:rPr>
+        <w:t xml:space="preserve"> trusteeship,</w:t>
+      </w:r>
+      <w:r>
+        <w:rPr>
+          <w:rFonts w:ascii="Consolas" w:eastAsia="宋体" w:hAnsi="Consolas" w:cs="Consolas"/>
+          <w:color w:val="000000"/>
+          <w:sz w:val="16"/>
+          <w:szCs w:val="27"/>
+        </w:rPr>
+        <w:t xml:space="preserve"> </w:t>
+      </w:r>
+      <w:r>
+        <w:rPr>
+          <w:rFonts w:ascii="Consolas" w:eastAsia="宋体" w:hAnsi="Consolas" w:cs="Consolas"/>
+          <w:color w:val="0000FF"/>
+          <w:sz w:val="16"/>
+          <w:szCs w:val="27"/>
+        </w:rPr>
+        <w:t>bool</w:t>
+      </w:r>
+      <w:r>
+        <w:rPr>
+          <w:rFonts w:ascii="Consolas" w:eastAsia="宋体" w:hAnsi="Consolas" w:cs="Consolas"/>
+          <w:color w:val="000000"/>
+          <w:sz w:val="16"/>
+          <w:szCs w:val="27"/>
+        </w:rPr>
+        <w:t xml:space="preserve"> isPrivate, asset dealerBalance, asset oneRoundMaxTotalBet_BP, asset minPerBet_BP, asset oneRoundMaxTotalBet_Tie, asset minPerBet_Tie,</w:t>
+      </w:r>
+      <w:r>
+        <w:rPr>
+          <w:rFonts w:ascii="Consolas" w:eastAsia="宋体" w:hAnsi="Consolas" w:cs="Consolas"/>
+          <w:color w:val="000000"/>
+          <w:sz w:val="16"/>
+          <w:szCs w:val="27"/>
+        </w:rPr>
+        <w:t xml:space="preserve"> </w:t>
+      </w:r>
+      <w:r>
+        <w:rPr>
+          <w:rFonts w:ascii="Consolas" w:eastAsia="宋体" w:hAnsi="Consolas" w:cs="Consolas"/>
+          <w:color w:val="000000"/>
+          <w:sz w:val="16"/>
+          <w:szCs w:val="27"/>
+        </w:rPr>
+        <w:t xml:space="preserve">asset oneRoundMaxTotalBet_Push, asset minPerBet_Push, asset oneRoundDealerMaxPay, asset minTableDeposit, </w:t>
+      </w:r>
+      <w:r>
+        <w:rPr>
+          <w:rFonts w:ascii="Consolas" w:eastAsia="宋体" w:hAnsi="Consolas" w:cs="Consolas"/>
+          <w:color w:val="0000FF"/>
+          <w:sz w:val="16"/>
+          <w:szCs w:val="27"/>
+        </w:rPr>
+        <w:t>float</w:t>
+      </w:r>
+      <w:r>
+        <w:rPr>
+          <w:rFonts w:ascii="Consolas" w:eastAsia="宋体" w:hAnsi="Consolas" w:cs="Consolas"/>
+          <w:color w:val="000000"/>
+          <w:sz w:val="16"/>
+          <w:szCs w:val="27"/>
+        </w:rPr>
+        <w:t xml:space="preserve"> commission_rate_agent, </w:t>
+      </w:r>
+      <w:r>
+        <w:rPr>
+          <w:rFonts w:ascii="Consolas" w:eastAsia="宋体" w:hAnsi="Consolas" w:cs="Consolas"/>
+          <w:color w:val="0000FF"/>
+          <w:sz w:val="16"/>
+          <w:szCs w:val="27"/>
+        </w:rPr>
+        <w:t>float</w:t>
+      </w:r>
+      <w:r>
+        <w:rPr>
+          <w:rFonts w:ascii="Consolas" w:eastAsia="宋体" w:hAnsi="Consolas" w:cs="Consolas"/>
+          <w:color w:val="000000"/>
+          <w:sz w:val="16"/>
+          <w:szCs w:val="27"/>
+        </w:rPr>
+        <w:t xml:space="preserve"> commission_rate_player, </w:t>
+      </w:r>
+      <w:r>
+        <w:rPr>
+          <w:rFonts w:ascii="Consolas" w:eastAsia="宋体" w:hAnsi="Consolas" w:cs="Consolas"/>
+          <w:color w:val="0000FF"/>
+          <w:sz w:val="16"/>
+          <w:szCs w:val="27"/>
+        </w:rPr>
+        <w:t>bool</w:t>
+      </w:r>
+      <w:r>
+        <w:rPr>
+          <w:rFonts w:ascii="Consolas" w:eastAsia="宋体" w:hAnsi="Consolas" w:cs="Consolas"/>
+          <w:color w:val="000000"/>
+          <w:sz w:val="16"/>
+          <w:szCs w:val="27"/>
+        </w:rPr>
+        <w:t xml:space="preserve"> upgradingFlag, extended_symbol amountSymbol, std::vector&lt;uint16_t&gt; validCardVec);</w:t>
+      </w:r>
+    </w:p>
+    <w:p>
+      <w:pPr>
+        <w:widowControl/>
+        <w:shd w:val="clear" w:color="auto" w:fill="FFFFFF"/>
+        <w:spacing w:line="360" w:lineRule="atLeast"/>
+        <w:jc w:val="left"/>
+        <w:rPr>
+          <w:rFonts w:ascii="Consolas" w:eastAsia="宋体" w:hAnsi="Consolas" w:cs="Consolas"/>
+          <w:color w:val="000000"/>
+          <w:sz w:val="16"/>
+          <w:szCs w:val="27"/>
+        </w:rPr>
+      </w:pPr>
+    </w:p>
+    <w:p>
+      <w:pPr>
+        <w:widowControl/>
+        <w:shd w:val="clear" w:color="auto" w:fill="FFFFFF"/>
+        <w:spacing w:line="360" w:lineRule="atLeast"/>
+        <w:jc w:val="left"/>
+        <w:rPr>
+          <w:rFonts w:ascii="Consolas" w:eastAsia="宋体" w:hAnsi="Consolas" w:cs="Consolas"/>
+          <w:color w:val="000000"/>
+          <w:sz w:val="16"/>
+          <w:szCs w:val="27"/>
+        </w:rPr>
+      </w:pPr>
+      <w:r>
+        <w:rPr>
+          <w:rFonts w:hint="eastAsia"/>
+          <w:b/>
+        </w:rPr>
+        <w:t>二</w:t>
+      </w:r>
+      <w:r>
+        <w:rPr>
+          <w:b/>
+        </w:rPr>
+        <w:t>、</w:t>
+      </w:r>
+      <w:r>
+        <w:rPr>
+          <w:rFonts w:hint="eastAsia"/>
+          <w:b/>
+        </w:rPr>
+        <w:t>参数</w:t>
+      </w:r>
+      <w:r>
+        <w:rPr>
+          <w:b/>
+        </w:rPr>
+        <w:t>列表：</w:t>
+      </w:r>
+      <w:r>
+        <w:rPr>
+          <w:rFonts w:ascii="Consolas" w:eastAsia="宋体" w:hAnsi="Consolas" w:cs="Consolas" w:hint="eastAsia"/>
+          <w:color w:val="000000"/>
+          <w:sz w:val="16"/>
+          <w:szCs w:val="27"/>
+        </w:rPr>
+        <w:t>tablesinfo</w:t>
+      </w:r>
+      <w:r>
+        <w:rPr>
+          <w:rFonts w:ascii="Consolas" w:eastAsia="宋体" w:hAnsi="Consolas" w:cs="Consolas"/>
+          <w:color w:val="000000"/>
+          <w:sz w:val="16"/>
+          <w:szCs w:val="27"/>
+        </w:rPr>
+        <w:t>中所有</w:t>
+      </w:r>
+      <w:r>
+        <w:rPr>
+          <w:rFonts w:ascii="Consolas" w:eastAsia="宋体" w:hAnsi="Consolas" w:cs="Consolas"/>
+          <w:color w:val="000000"/>
+          <w:sz w:val="16"/>
+          <w:szCs w:val="27"/>
+        </w:rPr>
+        <w:t>table</w:t>
+      </w:r>
+      <w:r>
+        <w:rPr>
+          <w:rFonts w:ascii="Consolas" w:eastAsia="宋体" w:hAnsi="Consolas" w:cs="Consolas"/>
+          <w:color w:val="000000"/>
+          <w:sz w:val="16"/>
+          <w:szCs w:val="27"/>
+        </w:rPr>
+        <w:t>相关的</w:t>
+      </w:r>
+      <w:r>
+        <w:rPr>
+          <w:rFonts w:ascii="Consolas" w:eastAsia="宋体" w:hAnsi="Consolas" w:cs="Consolas" w:hint="eastAsia"/>
+          <w:color w:val="000000"/>
+          <w:sz w:val="16"/>
+          <w:szCs w:val="27"/>
+        </w:rPr>
+        <w:t>属性，</w:t>
+      </w:r>
+      <w:r>
+        <w:rPr>
+          <w:rFonts w:ascii="Consolas" w:eastAsia="宋体" w:hAnsi="Consolas" w:cs="Consolas" w:hint="eastAsia"/>
+          <w:color w:val="000000"/>
+          <w:sz w:val="16"/>
+          <w:szCs w:val="27"/>
+        </w:rPr>
+        <w:t>tablesinfo</w:t>
+      </w:r>
+      <w:r>
+        <w:rPr>
+          <w:rFonts w:ascii="Consolas" w:eastAsia="宋体" w:hAnsi="Consolas" w:cs="Consolas"/>
+          <w:color w:val="000000"/>
+          <w:sz w:val="16"/>
+          <w:szCs w:val="27"/>
+        </w:rPr>
+        <w:t>中的字段可分为</w:t>
+      </w:r>
+      <w:r>
+        <w:rPr>
+          <w:rFonts w:ascii="Consolas" w:eastAsia="宋体" w:hAnsi="Consolas" w:cs="Consolas"/>
+          <w:color w:val="000000"/>
+          <w:sz w:val="16"/>
+          <w:szCs w:val="27"/>
+        </w:rPr>
+        <w:t>table</w:t>
+      </w:r>
+      <w:r>
+        <w:rPr>
+          <w:rFonts w:ascii="Consolas" w:eastAsia="宋体" w:hAnsi="Consolas" w:cs="Consolas"/>
+          <w:color w:val="000000"/>
+          <w:sz w:val="16"/>
+          <w:szCs w:val="27"/>
+        </w:rPr>
+        <w:t>属性以及</w:t>
+      </w:r>
+      <w:r>
+        <w:rPr>
+          <w:rFonts w:ascii="Consolas" w:eastAsia="宋体" w:hAnsi="Consolas" w:cs="Consolas"/>
+          <w:color w:val="000000"/>
+          <w:sz w:val="16"/>
+          <w:szCs w:val="27"/>
+        </w:rPr>
+        <w:t>round</w:t>
+      </w:r>
+      <w:r>
+        <w:rPr>
+          <w:rFonts w:ascii="Consolas" w:eastAsia="宋体" w:hAnsi="Consolas" w:cs="Consolas"/>
+          <w:color w:val="000000"/>
+          <w:sz w:val="16"/>
+          <w:szCs w:val="27"/>
+        </w:rPr>
+        <w:t>属性</w:t>
+      </w:r>
+      <w:r>
+        <w:rPr>
+          <w:rFonts w:ascii="Consolas" w:eastAsia="宋体" w:hAnsi="Consolas" w:cs="Consolas" w:hint="eastAsia"/>
+          <w:color w:val="000000"/>
+          <w:sz w:val="16"/>
+          <w:szCs w:val="27"/>
+        </w:rPr>
+        <w:t>，</w:t>
+      </w:r>
+      <w:r>
+        <w:rPr>
+          <w:rFonts w:ascii="Consolas" w:eastAsia="宋体" w:hAnsi="Consolas" w:cs="Consolas"/>
+          <w:color w:val="000000"/>
+          <w:sz w:val="16"/>
+          <w:szCs w:val="27"/>
+        </w:rPr>
+        <w:t>其中</w:t>
+      </w:r>
+      <w:r>
+        <w:rPr>
+          <w:rFonts w:ascii="Consolas" w:eastAsia="宋体" w:hAnsi="Consolas" w:cs="Consolas"/>
+          <w:color w:val="000000"/>
+          <w:sz w:val="16"/>
+          <w:szCs w:val="27"/>
+        </w:rPr>
+        <w:t>table</w:t>
+      </w:r>
+      <w:r>
+        <w:rPr>
+          <w:rFonts w:ascii="Consolas" w:eastAsia="宋体" w:hAnsi="Consolas" w:cs="Consolas"/>
+          <w:color w:val="000000"/>
+          <w:sz w:val="16"/>
+          <w:szCs w:val="27"/>
+        </w:rPr>
+        <w:t>属性包括</w:t>
+      </w:r>
+      <w:r>
+        <w:rPr>
+          <w:rFonts w:ascii="Consolas" w:eastAsia="宋体" w:hAnsi="Consolas" w:cs="Consolas" w:hint="eastAsia"/>
+          <w:color w:val="000000"/>
+          <w:sz w:val="16"/>
+          <w:szCs w:val="27"/>
+        </w:rPr>
+        <w:t>：</w:t>
+      </w:r>
+    </w:p>
+    <w:p>
+      <w:pPr>
+        <w:pStyle w:val="a9"/>
+        <w:widowControl/>
+        <w:numPr>
+          <w:ilvl w:val="0"/>
+          <w:numId w:val="9"/>
+        </w:numPr>
+        <w:shd w:val="clear" w:color="auto" w:fill="FFFFFF"/>
+        <w:spacing w:line="360" w:lineRule="atLeast"/>
+        <w:ind w:firstLineChars="0"/>
+        <w:jc w:val="left"/>
+        <w:rPr>
+          <w:rFonts w:ascii="Consolas" w:eastAsia="宋体" w:hAnsi="Consolas" w:cs="Consolas"/>
+          <w:color w:val="000000"/>
+          <w:sz w:val="15"/>
+          <w:szCs w:val="27"/>
+        </w:rPr>
+      </w:pPr>
+      <w:r>
+        <w:rPr>
+          <w:rFonts w:ascii="Consolas" w:eastAsia="宋体" w:hAnsi="Consolas" w:cs="Consolas"/>
+          <w:color w:val="000000"/>
+          <w:sz w:val="15"/>
+          <w:szCs w:val="27"/>
+        </w:rPr>
+        <w:t xml:space="preserve">std::vector&lt;uint16_t&gt; validCardVec; </w:t>
+      </w:r>
+      <w:r>
+        <w:rPr>
+          <w:rFonts w:ascii="Consolas" w:eastAsia="宋体" w:hAnsi="Consolas" w:cs="Consolas"/>
+          <w:color w:val="008000"/>
+          <w:sz w:val="15"/>
+          <w:szCs w:val="27"/>
+        </w:rPr>
+        <w:t>// newtable init &amp; new round check.</w:t>
+      </w:r>
+    </w:p>
+    <w:p>
+      <w:pPr>
+        <w:pStyle w:val="a9"/>
+        <w:widowControl/>
+        <w:numPr>
+          <w:ilvl w:val="0"/>
+          <w:numId w:val="9"/>
+        </w:numPr>
+        <w:shd w:val="clear" w:color="auto" w:fill="FFFFFF"/>
+        <w:spacing w:line="360" w:lineRule="atLeast"/>
+        <w:ind w:firstLineChars="0"/>
+        <w:jc w:val="left"/>
+        <w:rPr>
+          <w:rFonts w:ascii="Consolas" w:eastAsia="宋体" w:hAnsi="Consolas" w:cs="Consolas"/>
+          <w:color w:val="000000"/>
+          <w:sz w:val="15"/>
+          <w:szCs w:val="27"/>
+        </w:rPr>
+      </w:pPr>
+      <w:proofErr w:type="gramStart"/>
+      <w:r>
+        <w:rPr>
+          <w:rFonts w:ascii="Consolas" w:eastAsia="宋体" w:hAnsi="Consolas" w:cs="Consolas"/>
+          <w:color w:val="000000"/>
+          <w:sz w:val="15"/>
+          <w:szCs w:val="27"/>
+        </w:rPr>
+        <w:t>uint64_t</w:t>
+      </w:r>
+      <w:proofErr w:type="gramEnd"/>
+      <w:r>
+        <w:rPr>
+          <w:rFonts w:ascii="Consolas" w:eastAsia="宋体" w:hAnsi="Consolas" w:cs="Consolas"/>
+          <w:color w:val="000000"/>
+          <w:sz w:val="15"/>
+          <w:szCs w:val="27"/>
+        </w:rPr>
+        <w:t xml:space="preserve"> tableId;                   </w:t>
+      </w:r>
+      <w:r>
+        <w:rPr>
+          <w:rFonts w:ascii="Consolas" w:eastAsia="宋体" w:hAnsi="Consolas" w:cs="Consolas"/>
+          <w:color w:val="008000"/>
+          <w:sz w:val="15"/>
+          <w:szCs w:val="27"/>
+        </w:rPr>
+        <w:t>// table fix.</w:t>
+      </w:r>
+    </w:p>
+    <w:p>
+      <w:pPr>
+        <w:pStyle w:val="a9"/>
+        <w:widowControl/>
+        <w:numPr>
+          <w:ilvl w:val="0"/>
+          <w:numId w:val="9"/>
+        </w:numPr>
+        <w:shd w:val="clear" w:color="auto" w:fill="FFFFFF"/>
+        <w:spacing w:line="360" w:lineRule="atLeast"/>
+        <w:ind w:firstLineChars="0"/>
+        <w:jc w:val="left"/>
+        <w:rPr>
+          <w:rFonts w:ascii="Consolas" w:eastAsia="宋体" w:hAnsi="Consolas" w:cs="Consolas"/>
+          <w:color w:val="000000"/>
+          <w:sz w:val="15"/>
+          <w:szCs w:val="27"/>
+        </w:rPr>
+      </w:pPr>
+      <w:proofErr w:type="gramStart"/>
+      <w:r>
+        <w:rPr>
+          <w:rFonts w:ascii="Consolas" w:eastAsia="宋体" w:hAnsi="Consolas" w:cs="Consolas"/>
+          <w:color w:val="000000"/>
+          <w:sz w:val="15"/>
+          <w:szCs w:val="27"/>
+        </w:rPr>
+        <w:t>uint64_t</w:t>
+      </w:r>
+      <w:proofErr w:type="gramEnd"/>
+      <w:r>
+        <w:rPr>
+          <w:rFonts w:ascii="Consolas" w:eastAsia="宋体" w:hAnsi="Consolas" w:cs="Consolas"/>
+          <w:color w:val="000000"/>
+          <w:sz w:val="15"/>
+          <w:szCs w:val="27"/>
+        </w:rPr>
+        <w:t xml:space="preserve"> tableStatus;               </w:t>
+      </w:r>
+      <w:r>
+        <w:rPr>
+          <w:rFonts w:ascii="Consolas" w:eastAsia="宋体" w:hAnsi="Consolas" w:cs="Consolas"/>
+          <w:color w:val="008000"/>
+          <w:sz w:val="15"/>
+          <w:szCs w:val="27"/>
+        </w:rPr>
+        <w:t>// round stage.</w:t>
+      </w:r>
+    </w:p>
+    <w:p>
+      <w:pPr>
+        <w:pStyle w:val="a9"/>
+        <w:widowControl/>
+        <w:numPr>
+          <w:ilvl w:val="0"/>
+          <w:numId w:val="9"/>
+        </w:numPr>
+        <w:shd w:val="clear" w:color="auto" w:fill="FFFFFF"/>
+        <w:spacing w:line="360" w:lineRule="atLeast"/>
+        <w:ind w:firstLineChars="0"/>
+        <w:jc w:val="left"/>
+        <w:rPr>
+          <w:rFonts w:ascii="Consolas" w:eastAsia="宋体" w:hAnsi="Consolas" w:cs="Consolas"/>
+          <w:color w:val="000000"/>
+          <w:sz w:val="15"/>
+          <w:szCs w:val="27"/>
+        </w:rPr>
+      </w:pPr>
+      <w:r>
+        <w:rPr>
+          <w:rFonts w:ascii="Consolas" w:eastAsia="宋体" w:hAnsi="Consolas" w:cs="Consolas"/>
+          <w:color w:val="000000"/>
+          <w:sz w:val="15"/>
+          <w:szCs w:val="27"/>
+        </w:rPr>
+        <w:t>uint64_t cardBoot;</w:t>
+      </w:r>
+    </w:p>
+    <w:p>
+      <w:pPr>
+        <w:pStyle w:val="a9"/>
+        <w:widowControl/>
+        <w:numPr>
+          <w:ilvl w:val="0"/>
+          <w:numId w:val="9"/>
+        </w:numPr>
+        <w:shd w:val="clear" w:color="auto" w:fill="FFFFFF"/>
+        <w:spacing w:line="360" w:lineRule="atLeast"/>
+        <w:ind w:firstLineChars="0"/>
+        <w:jc w:val="left"/>
+        <w:rPr>
+          <w:rFonts w:ascii="Consolas" w:eastAsia="宋体" w:hAnsi="Consolas" w:cs="Consolas"/>
+          <w:color w:val="000000"/>
+          <w:sz w:val="15"/>
+          <w:szCs w:val="27"/>
+        </w:rPr>
+      </w:pPr>
+      <w:proofErr w:type="gramStart"/>
+      <w:r>
+        <w:rPr>
+          <w:rFonts w:ascii="Consolas" w:eastAsia="宋体" w:hAnsi="Consolas" w:cs="Consolas"/>
+          <w:color w:val="000000"/>
+          <w:sz w:val="15"/>
+          <w:szCs w:val="27"/>
+        </w:rPr>
+        <w:t>name</w:t>
+      </w:r>
+      <w:proofErr w:type="gramEnd"/>
+      <w:r>
+        <w:rPr>
+          <w:rFonts w:ascii="Consolas" w:eastAsia="宋体" w:hAnsi="Consolas" w:cs="Consolas"/>
+          <w:color w:val="000000"/>
+          <w:sz w:val="15"/>
+          <w:szCs w:val="27"/>
+        </w:rPr>
+        <w:t xml:space="preserve"> dealer;         </w:t>
+      </w:r>
+      <w:r>
+        <w:rPr>
+          <w:rFonts w:ascii="Consolas" w:eastAsia="宋体" w:hAnsi="Consolas" w:cs="Consolas"/>
+          <w:color w:val="008000"/>
+          <w:sz w:val="15"/>
+          <w:szCs w:val="27"/>
+        </w:rPr>
+        <w:t>// table owner.</w:t>
+      </w:r>
+    </w:p>
+    <w:p>
+      <w:pPr>
+        <w:pStyle w:val="a9"/>
+        <w:widowControl/>
+        <w:numPr>
+          <w:ilvl w:val="0"/>
+          <w:numId w:val="9"/>
+        </w:numPr>
+        <w:shd w:val="clear" w:color="auto" w:fill="FFFFFF"/>
+        <w:spacing w:line="360" w:lineRule="atLeast"/>
+        <w:ind w:firstLineChars="0"/>
+        <w:jc w:val="left"/>
+        <w:rPr>
+          <w:rFonts w:ascii="Consolas" w:eastAsia="宋体" w:hAnsi="Consolas" w:cs="Consolas"/>
+          <w:color w:val="000000"/>
+          <w:sz w:val="15"/>
+          <w:szCs w:val="27"/>
+        </w:rPr>
+      </w:pPr>
+      <w:proofErr w:type="gramStart"/>
+      <w:r>
+        <w:rPr>
+          <w:rFonts w:ascii="Consolas" w:eastAsia="宋体" w:hAnsi="Consolas" w:cs="Consolas"/>
+          <w:color w:val="0000FF"/>
+          <w:sz w:val="15"/>
+          <w:szCs w:val="27"/>
+        </w:rPr>
+        <w:t>bool</w:t>
+      </w:r>
+      <w:proofErr w:type="gramEnd"/>
+      <w:r>
+        <w:rPr>
+          <w:rFonts w:ascii="Consolas" w:eastAsia="宋体" w:hAnsi="Consolas" w:cs="Consolas"/>
+          <w:color w:val="000000"/>
+          <w:sz w:val="15"/>
+          <w:szCs w:val="27"/>
+        </w:rPr>
+        <w:t xml:space="preserve"> trusteeship;    </w:t>
+      </w:r>
+      <w:r>
+        <w:rPr>
+          <w:rFonts w:ascii="Consolas" w:eastAsia="宋体" w:hAnsi="Consolas" w:cs="Consolas"/>
+          <w:color w:val="008000"/>
+          <w:sz w:val="15"/>
+          <w:szCs w:val="27"/>
+        </w:rPr>
+        <w:t>// table flag.</w:t>
+      </w:r>
+    </w:p>
+    <w:p>
+      <w:pPr>
+        <w:pStyle w:val="a9"/>
+        <w:widowControl/>
+        <w:numPr>
+          <w:ilvl w:val="0"/>
+          <w:numId w:val="9"/>
+        </w:numPr>
+        <w:shd w:val="clear" w:color="auto" w:fill="FFFFFF"/>
+        <w:spacing w:line="360" w:lineRule="atLeast"/>
+        <w:ind w:firstLineChars="0"/>
+        <w:jc w:val="left"/>
+        <w:rPr>
+          <w:rFonts w:ascii="Consolas" w:eastAsia="宋体" w:hAnsi="Consolas" w:cs="Consolas"/>
+          <w:color w:val="000000"/>
+          <w:sz w:val="15"/>
+          <w:szCs w:val="27"/>
+        </w:rPr>
+      </w:pPr>
+      <w:proofErr w:type="gramStart"/>
+      <w:r>
+        <w:rPr>
+          <w:rFonts w:ascii="Consolas" w:eastAsia="宋体" w:hAnsi="Consolas" w:cs="Consolas"/>
+          <w:color w:val="0000FF"/>
+          <w:sz w:val="15"/>
+          <w:szCs w:val="27"/>
+        </w:rPr>
+        <w:t>bool</w:t>
+      </w:r>
+      <w:proofErr w:type="gramEnd"/>
+      <w:r>
+        <w:rPr>
+          <w:rFonts w:ascii="Consolas" w:eastAsia="宋体" w:hAnsi="Consolas" w:cs="Consolas"/>
+          <w:color w:val="000000"/>
+          <w:sz w:val="15"/>
+          <w:szCs w:val="27"/>
+        </w:rPr>
+        <w:t xml:space="preserve"> isPrivate;      </w:t>
+      </w:r>
+      <w:r>
+        <w:rPr>
+          <w:rFonts w:ascii="Consolas" w:eastAsia="宋体" w:hAnsi="Consolas" w:cs="Consolas"/>
+          <w:color w:val="008000"/>
+          <w:sz w:val="15"/>
+          <w:szCs w:val="27"/>
+        </w:rPr>
+        <w:t>// table flag.</w:t>
+      </w:r>
+    </w:p>
+    <w:p>
+      <w:pPr>
+        <w:pStyle w:val="a9"/>
+        <w:widowControl/>
+        <w:numPr>
+          <w:ilvl w:val="0"/>
+          <w:numId w:val="9"/>
+        </w:numPr>
+        <w:shd w:val="clear" w:color="auto" w:fill="FFFFFF"/>
+        <w:spacing w:line="360" w:lineRule="atLeast"/>
+        <w:ind w:firstLineChars="0"/>
+        <w:jc w:val="left"/>
+        <w:rPr>
+          <w:rFonts w:ascii="Consolas" w:eastAsia="宋体" w:hAnsi="Consolas" w:cs="Consolas"/>
+          <w:color w:val="000000"/>
+          <w:sz w:val="15"/>
+          <w:szCs w:val="27"/>
+        </w:rPr>
+      </w:pPr>
+      <w:proofErr w:type="gramStart"/>
+      <w:r>
+        <w:rPr>
+          <w:rFonts w:ascii="Consolas" w:eastAsia="宋体" w:hAnsi="Consolas" w:cs="Consolas"/>
+          <w:color w:val="000000"/>
+          <w:sz w:val="15"/>
+          <w:szCs w:val="27"/>
+        </w:rPr>
+        <w:t>asset</w:t>
+      </w:r>
+      <w:proofErr w:type="gramEnd"/>
+      <w:r>
+        <w:rPr>
+          <w:rFonts w:ascii="Consolas" w:eastAsia="宋体" w:hAnsi="Consolas" w:cs="Consolas"/>
+          <w:color w:val="000000"/>
+          <w:sz w:val="15"/>
+          <w:szCs w:val="27"/>
+        </w:rPr>
+        <w:t xml:space="preserve"> dealerBalance; </w:t>
+      </w:r>
+      <w:r>
+        <w:rPr>
+          <w:rFonts w:ascii="Consolas" w:eastAsia="宋体" w:hAnsi="Consolas" w:cs="Consolas"/>
+          <w:color w:val="008000"/>
+          <w:sz w:val="15"/>
+          <w:szCs w:val="27"/>
+        </w:rPr>
+        <w:t>// table field.</w:t>
+      </w:r>
+    </w:p>
+    <w:p>
+      <w:pPr>
+        <w:pStyle w:val="a9"/>
+        <w:widowControl/>
+        <w:numPr>
+          <w:ilvl w:val="0"/>
+          <w:numId w:val="9"/>
+        </w:numPr>
+        <w:shd w:val="clear" w:color="auto" w:fill="FFFFFF"/>
+        <w:spacing w:line="360" w:lineRule="atLeast"/>
+        <w:ind w:firstLineChars="0"/>
+        <w:jc w:val="left"/>
+        <w:rPr>
+          <w:rFonts w:ascii="Consolas" w:eastAsia="宋体" w:hAnsi="Consolas" w:cs="Consolas"/>
+          <w:color w:val="000000"/>
+          <w:sz w:val="15"/>
+          <w:szCs w:val="27"/>
+        </w:rPr>
+      </w:pPr>
+      <w:r>
+        <w:rPr>
+          <w:rFonts w:ascii="Consolas" w:eastAsia="宋体" w:hAnsi="Consolas" w:cs="Consolas"/>
+          <w:color w:val="000000"/>
+          <w:sz w:val="15"/>
+          <w:szCs w:val="27"/>
+        </w:rPr>
+        <w:t>asset oneRoundMaxTotalBet_BP;</w:t>
+      </w:r>
+    </w:p>
+    <w:p>
+      <w:pPr>
+        <w:pStyle w:val="a9"/>
+        <w:widowControl/>
+        <w:numPr>
+          <w:ilvl w:val="0"/>
+          <w:numId w:val="9"/>
+        </w:numPr>
+        <w:shd w:val="clear" w:color="auto" w:fill="FFFFFF"/>
+        <w:spacing w:line="360" w:lineRule="atLeast"/>
+        <w:ind w:firstLineChars="0"/>
+        <w:jc w:val="left"/>
+        <w:rPr>
+          <w:rFonts w:ascii="Consolas" w:eastAsia="宋体" w:hAnsi="Consolas" w:cs="Consolas"/>
+          <w:color w:val="000000"/>
+          <w:sz w:val="15"/>
+          <w:szCs w:val="27"/>
+        </w:rPr>
+      </w:pPr>
+      <w:r>
+        <w:rPr>
+          <w:rFonts w:ascii="Consolas" w:eastAsia="宋体" w:hAnsi="Consolas" w:cs="Consolas"/>
+          <w:color w:val="000000"/>
+          <w:sz w:val="15"/>
+          <w:szCs w:val="27"/>
+        </w:rPr>
+        <w:t>asset minPerBet_BP;</w:t>
+      </w:r>
+    </w:p>
+    <w:p>
+      <w:pPr>
+        <w:pStyle w:val="a9"/>
+        <w:widowControl/>
+        <w:numPr>
+          <w:ilvl w:val="0"/>
+          <w:numId w:val="9"/>
+        </w:numPr>
+        <w:shd w:val="clear" w:color="auto" w:fill="FFFFFF"/>
+        <w:spacing w:line="360" w:lineRule="atLeast"/>
+        <w:ind w:firstLineChars="0"/>
+        <w:jc w:val="left"/>
+        <w:rPr>
+          <w:rFonts w:ascii="Consolas" w:eastAsia="宋体" w:hAnsi="Consolas" w:cs="Consolas"/>
+          <w:color w:val="000000"/>
+          <w:sz w:val="15"/>
+          <w:szCs w:val="27"/>
+        </w:rPr>
+      </w:pPr>
+      <w:r>
+        <w:rPr>
+          <w:rFonts w:ascii="Consolas" w:eastAsia="宋体" w:hAnsi="Consolas" w:cs="Consolas"/>
+          <w:color w:val="000000"/>
+          <w:sz w:val="15"/>
+          <w:szCs w:val="27"/>
+        </w:rPr>
+        <w:t>asset oneRoundMaxTotalBet_Tie;</w:t>
+      </w:r>
+    </w:p>
+    <w:p>
+      <w:pPr>
+        <w:pStyle w:val="a9"/>
+        <w:widowControl/>
+        <w:numPr>
+          <w:ilvl w:val="0"/>
+          <w:numId w:val="9"/>
+        </w:numPr>
+        <w:shd w:val="clear" w:color="auto" w:fill="FFFFFF"/>
+        <w:spacing w:line="360" w:lineRule="atLeast"/>
+        <w:ind w:firstLineChars="0"/>
+        <w:jc w:val="left"/>
+        <w:rPr>
+          <w:rFonts w:ascii="Consolas" w:eastAsia="宋体" w:hAnsi="Consolas" w:cs="Consolas"/>
+          <w:color w:val="000000"/>
+          <w:sz w:val="15"/>
+          <w:szCs w:val="27"/>
+        </w:rPr>
+      </w:pPr>
+      <w:r>
+        <w:rPr>
+          <w:rFonts w:ascii="Consolas" w:eastAsia="宋体" w:hAnsi="Consolas" w:cs="Consolas"/>
+          <w:color w:val="000000"/>
+          <w:sz w:val="15"/>
+          <w:szCs w:val="27"/>
+        </w:rPr>
+        <w:t>asset minPerBet_Tie;</w:t>
+      </w:r>
+    </w:p>
+    <w:p>
+      <w:pPr>
+        <w:pStyle w:val="a9"/>
+        <w:widowControl/>
+        <w:numPr>
+          <w:ilvl w:val="0"/>
+          <w:numId w:val="9"/>
+        </w:numPr>
+        <w:shd w:val="clear" w:color="auto" w:fill="FFFFFF"/>
+        <w:spacing w:line="360" w:lineRule="atLeast"/>
+        <w:ind w:firstLineChars="0"/>
+        <w:jc w:val="left"/>
+        <w:rPr>
+          <w:rFonts w:ascii="Consolas" w:eastAsia="宋体" w:hAnsi="Consolas" w:cs="Consolas"/>
+          <w:color w:val="000000"/>
+          <w:sz w:val="15"/>
+          <w:szCs w:val="27"/>
+        </w:rPr>
+      </w:pPr>
+      <w:r>
+        <w:rPr>
+          <w:rFonts w:ascii="Consolas" w:eastAsia="宋体" w:hAnsi="Consolas" w:cs="Consolas"/>
+          <w:color w:val="000000"/>
+          <w:sz w:val="15"/>
+          <w:szCs w:val="27"/>
+        </w:rPr>
+        <w:t>asset oneRoundMaxTotalBet_Push;</w:t>
+      </w:r>
+    </w:p>
+    <w:p>
+      <w:pPr>
+        <w:pStyle w:val="a9"/>
+        <w:widowControl/>
+        <w:numPr>
+          <w:ilvl w:val="0"/>
+          <w:numId w:val="9"/>
+        </w:numPr>
+        <w:shd w:val="clear" w:color="auto" w:fill="FFFFFF"/>
+        <w:spacing w:line="360" w:lineRule="atLeast"/>
+        <w:ind w:firstLineChars="0"/>
+        <w:jc w:val="left"/>
+        <w:rPr>
+          <w:rFonts w:ascii="Consolas" w:eastAsia="宋体" w:hAnsi="Consolas" w:cs="Consolas"/>
+          <w:color w:val="000000"/>
+          <w:sz w:val="15"/>
+          <w:szCs w:val="27"/>
+        </w:rPr>
+      </w:pPr>
+      <w:r>
+        <w:rPr>
+          <w:rFonts w:ascii="Consolas" w:eastAsia="宋体" w:hAnsi="Consolas" w:cs="Consolas"/>
+          <w:color w:val="000000"/>
+          <w:sz w:val="15"/>
+          <w:szCs w:val="27"/>
+        </w:rPr>
+        <w:t>asset minPerBet_Push;</w:t>
+      </w:r>
+    </w:p>
+    <w:p>
+      <w:pPr>
+        <w:pStyle w:val="a9"/>
+        <w:widowControl/>
+        <w:numPr>
+          <w:ilvl w:val="0"/>
+          <w:numId w:val="9"/>
+        </w:numPr>
+        <w:shd w:val="clear" w:color="auto" w:fill="FFFFFF"/>
+        <w:spacing w:line="360" w:lineRule="atLeast"/>
+        <w:ind w:firstLineChars="0"/>
+        <w:jc w:val="left"/>
+        <w:rPr>
+          <w:rFonts w:ascii="Consolas" w:eastAsia="宋体" w:hAnsi="Consolas" w:cs="Consolas"/>
+          <w:color w:val="000000"/>
+          <w:sz w:val="15"/>
+          <w:szCs w:val="27"/>
+        </w:rPr>
+      </w:pPr>
+      <w:r>
+        <w:rPr>
+          <w:rFonts w:ascii="Consolas" w:eastAsia="宋体" w:hAnsi="Consolas" w:cs="Consolas"/>
+          <w:color w:val="000000"/>
+          <w:sz w:val="15"/>
+          <w:szCs w:val="27"/>
+        </w:rPr>
+        <w:t>asset oneRoundDealerMaxPay;</w:t>
+      </w:r>
+    </w:p>
+    <w:p>
+      <w:pPr>
+        <w:pStyle w:val="a9"/>
+        <w:widowControl/>
+        <w:numPr>
+          <w:ilvl w:val="0"/>
+          <w:numId w:val="9"/>
+        </w:numPr>
+        <w:shd w:val="clear" w:color="auto" w:fill="FFFFFF"/>
+        <w:spacing w:line="360" w:lineRule="atLeast"/>
+        <w:ind w:firstLineChars="0"/>
+        <w:jc w:val="left"/>
+        <w:rPr>
+          <w:rFonts w:ascii="Consolas" w:eastAsia="宋体" w:hAnsi="Consolas" w:cs="Consolas"/>
+          <w:color w:val="000000"/>
+          <w:sz w:val="15"/>
+          <w:szCs w:val="27"/>
+        </w:rPr>
+      </w:pPr>
+      <w:r>
+        <w:rPr>
+          <w:rFonts w:ascii="Consolas" w:eastAsia="宋体" w:hAnsi="Consolas" w:cs="Consolas"/>
+          <w:color w:val="000000"/>
+          <w:sz w:val="15"/>
+          <w:szCs w:val="27"/>
+        </w:rPr>
+        <w:lastRenderedPageBreak/>
+        <w:t>asset minTableDeposit;</w:t>
+      </w:r>
+    </w:p>
+    <w:p>
+      <w:pPr>
+        <w:pStyle w:val="a9"/>
+        <w:widowControl/>
+        <w:numPr>
+          <w:ilvl w:val="0"/>
+          <w:numId w:val="9"/>
+        </w:numPr>
+        <w:shd w:val="clear" w:color="auto" w:fill="FFFFFF"/>
+        <w:spacing w:line="360" w:lineRule="atLeast"/>
+        <w:ind w:firstLineChars="0"/>
+        <w:jc w:val="left"/>
+        <w:rPr>
+          <w:rFonts w:ascii="Consolas" w:eastAsia="宋体" w:hAnsi="Consolas" w:cs="Consolas"/>
+          <w:color w:val="000000"/>
+          <w:sz w:val="15"/>
+          <w:szCs w:val="27"/>
+        </w:rPr>
+      </w:pPr>
+      <w:r>
+        <w:rPr>
+          <w:rFonts w:ascii="Consolas" w:eastAsia="宋体" w:hAnsi="Consolas" w:cs="Consolas"/>
+          <w:color w:val="000000"/>
+          <w:sz w:val="15"/>
+          <w:szCs w:val="27"/>
+        </w:rPr>
+        <w:t>extended_symbol amountSymbol;</w:t>
+      </w:r>
+    </w:p>
+    <w:p>
+      <w:pPr>
+        <w:pStyle w:val="a9"/>
+        <w:widowControl/>
+        <w:numPr>
+          <w:ilvl w:val="0"/>
+          <w:numId w:val="9"/>
+        </w:numPr>
+        <w:shd w:val="clear" w:color="auto" w:fill="FFFFFF"/>
+        <w:spacing w:line="360" w:lineRule="atLeast"/>
+        <w:ind w:firstLineChars="0"/>
+        <w:jc w:val="left"/>
+        <w:rPr>
+          <w:rFonts w:ascii="Consolas" w:eastAsia="宋体" w:hAnsi="Consolas" w:cs="Consolas"/>
+          <w:color w:val="000000"/>
+          <w:sz w:val="15"/>
+          <w:szCs w:val="27"/>
+        </w:rPr>
+      </w:pPr>
+      <w:r>
+        <w:rPr>
+          <w:rFonts w:ascii="Consolas" w:eastAsia="宋体" w:hAnsi="Consolas" w:cs="Consolas"/>
+          <w:color w:val="0000FF"/>
+          <w:sz w:val="15"/>
+          <w:szCs w:val="27"/>
+        </w:rPr>
+        <w:t>float</w:t>
+      </w:r>
+      <w:r>
+        <w:rPr>
+          <w:rFonts w:ascii="Consolas" w:eastAsia="宋体" w:hAnsi="Consolas" w:cs="Consolas"/>
+          <w:color w:val="000000"/>
+          <w:sz w:val="15"/>
+          <w:szCs w:val="27"/>
+        </w:rPr>
+        <w:t xml:space="preserve"> commission_rate_agent;</w:t>
+      </w:r>
+    </w:p>
+    <w:p>
+      <w:pPr>
+        <w:pStyle w:val="a9"/>
+        <w:widowControl/>
+        <w:numPr>
+          <w:ilvl w:val="0"/>
+          <w:numId w:val="9"/>
+        </w:numPr>
+        <w:shd w:val="clear" w:color="auto" w:fill="FFFFFF"/>
+        <w:spacing w:line="360" w:lineRule="atLeast"/>
+        <w:ind w:firstLineChars="0"/>
+        <w:jc w:val="left"/>
+        <w:rPr>
+          <w:rFonts w:ascii="Consolas" w:eastAsia="宋体" w:hAnsi="Consolas" w:cs="Consolas"/>
+          <w:color w:val="000000"/>
+          <w:sz w:val="15"/>
+          <w:szCs w:val="27"/>
+        </w:rPr>
+      </w:pPr>
+      <w:r>
+        <w:rPr>
+          <w:rFonts w:ascii="Consolas" w:eastAsia="宋体" w:hAnsi="Consolas" w:cs="Consolas"/>
+          <w:color w:val="0000FF"/>
+          <w:sz w:val="15"/>
+          <w:szCs w:val="27"/>
+        </w:rPr>
+        <w:t>float</w:t>
+      </w:r>
+      <w:r>
+        <w:rPr>
+          <w:rFonts w:ascii="Consolas" w:eastAsia="宋体" w:hAnsi="Consolas" w:cs="Consolas"/>
+          <w:color w:val="000000"/>
+          <w:sz w:val="15"/>
+          <w:szCs w:val="27"/>
+        </w:rPr>
+        <w:t xml:space="preserve"> commission_rate_player;</w:t>
+      </w:r>
+    </w:p>
+    <w:p>
+      <w:pPr>
+        <w:pStyle w:val="a9"/>
+        <w:widowControl/>
+        <w:numPr>
+          <w:ilvl w:val="0"/>
+          <w:numId w:val="9"/>
+        </w:numPr>
+        <w:shd w:val="clear" w:color="auto" w:fill="FFFFFF"/>
+        <w:spacing w:line="360" w:lineRule="atLeast"/>
+        <w:ind w:firstLineChars="0"/>
+        <w:jc w:val="left"/>
+        <w:rPr>
+          <w:rFonts w:ascii="Consolas" w:eastAsia="宋体" w:hAnsi="Consolas" w:cs="Consolas"/>
+          <w:color w:val="000000"/>
+          <w:sz w:val="15"/>
+          <w:szCs w:val="27"/>
+        </w:rPr>
+      </w:pPr>
+      <w:r>
+        <w:rPr>
+          <w:rFonts w:ascii="Consolas" w:eastAsia="宋体" w:hAnsi="Consolas" w:cs="Consolas"/>
+          <w:color w:val="0000FF"/>
+          <w:sz w:val="15"/>
+          <w:szCs w:val="27"/>
+        </w:rPr>
+        <w:t>bool</w:t>
+      </w:r>
+      <w:r>
+        <w:rPr>
+          <w:rFonts w:ascii="Consolas" w:eastAsia="宋体" w:hAnsi="Consolas" w:cs="Consolas"/>
+          <w:color w:val="000000"/>
+          <w:sz w:val="15"/>
+          <w:szCs w:val="27"/>
+        </w:rPr>
+        <w:t xml:space="preserve"> upgradingFlag;</w:t>
+      </w:r>
+    </w:p>
+    <w:p>
+      <w:pPr>
+        <w:pStyle w:val="a9"/>
+        <w:widowControl/>
+        <w:numPr>
+          <w:ilvl w:val="0"/>
+          <w:numId w:val="9"/>
+        </w:numPr>
+        <w:shd w:val="clear" w:color="auto" w:fill="FFFFFF"/>
+        <w:spacing w:line="360" w:lineRule="atLeast"/>
+        <w:ind w:firstLineChars="0"/>
+        <w:jc w:val="left"/>
+        <w:rPr>
+          <w:rFonts w:ascii="Consolas" w:eastAsia="宋体" w:hAnsi="Consolas" w:cs="Consolas"/>
+          <w:color w:val="000000"/>
+          <w:sz w:val="15"/>
+          <w:szCs w:val="27"/>
+        </w:rPr>
+      </w:pPr>
+      <w:r>
+        <w:rPr>
+          <w:rFonts w:ascii="Consolas" w:eastAsia="宋体" w:hAnsi="Consolas" w:cs="Consolas"/>
+          <w:color w:val="000000"/>
+          <w:sz w:val="15"/>
+          <w:szCs w:val="27"/>
+        </w:rPr>
+        <w:t>string redundancy;</w:t>
+      </w:r>
+    </w:p>
+    <w:p>
+      <w:pPr>
+        <w:widowControl/>
+        <w:shd w:val="clear" w:color="auto" w:fill="FFFFFF"/>
+        <w:spacing w:line="360" w:lineRule="atLeast"/>
+        <w:jc w:val="left"/>
+        <w:rPr>
+          <w:b/>
+        </w:rPr>
+      </w:pPr>
+    </w:p>
+    <w:p>
+      <w:pPr>
+        <w:widowControl/>
+        <w:shd w:val="clear" w:color="auto" w:fill="FFFFFF"/>
+        <w:spacing w:line="360" w:lineRule="atLeast"/>
+        <w:jc w:val="left"/>
+        <w:rPr>
+          <w:rFonts w:ascii="Consolas" w:eastAsia="宋体" w:hAnsi="Consolas" w:cs="Consolas"/>
+          <w:color w:val="000000"/>
+          <w:sz w:val="22"/>
+          <w:szCs w:val="27"/>
+        </w:rPr>
+      </w:pPr>
+      <w:r>
+        <w:rPr>
+          <w:rFonts w:hint="eastAsia"/>
+          <w:b/>
+        </w:rPr>
+        <w:t>三</w:t>
+      </w:r>
+      <w:r>
+        <w:rPr>
+          <w:b/>
+        </w:rPr>
+        <w:t>、</w:t>
+      </w:r>
+      <w:r>
+        <w:rPr>
+          <w:rFonts w:hint="eastAsia"/>
+          <w:b/>
+        </w:rPr>
+        <w:t>调用</w:t>
+      </w:r>
+      <w:r>
+        <w:rPr>
+          <w:b/>
+        </w:rPr>
+        <w:t>方式：</w:t>
+      </w:r>
+      <w:r>
+        <w:rPr>
+          <w:b/>
+        </w:rPr>
+        <w:br/>
+      </w:r>
+      <w:r>
+        <w:rPr>
+          <w:rFonts w:ascii="Consolas" w:eastAsia="宋体" w:hAnsi="Consolas" w:cs="Consolas"/>
+          <w:color w:val="000000"/>
+          <w:sz w:val="22"/>
+          <w:szCs w:val="27"/>
+        </w:rPr>
+        <w:t xml:space="preserve">push action game12lizard import12data </w:t>
+      </w:r>
+      <w:r>
+        <w:rPr>
+          <w:rFonts w:ascii="Consolas" w:eastAsia="宋体" w:hAnsi="Consolas" w:cs="Consolas"/>
+          <w:color w:val="A31515"/>
+          <w:sz w:val="22"/>
+          <w:szCs w:val="27"/>
+        </w:rPr>
+        <w:t>'[180,0,"useraaaaaaab","0","0","100.0000 SYS","2.0000 SYS","3.0000 SYS","4.0000 SYS","5.0000 SYS","6.0000 SYS","7.0000 SYS","8.0000 SYS","9.0000 SYS","10.0000 SYS","11.0000 SYS","12.0000 SYS","13.0000 SYS","14.0000 SYS","15.0000 SYS","16.0000 SYS","17.0000 SYS",0.003,0.002,"0",{"symbol":"4,TES","contract":"useraaaaaaaj"}]'</w:t>
+      </w:r>
+      <w:r>
+        <w:rPr>
+          <w:rFonts w:ascii="Consolas" w:eastAsia="宋体" w:hAnsi="Consolas" w:cs="Consolas"/>
+          <w:color w:val="000000"/>
+          <w:sz w:val="22"/>
+          <w:szCs w:val="27"/>
+        </w:rPr>
+        <w:t xml:space="preserve"> </w:t>
+      </w:r>
+    </w:p>
+    <w:p>
+      <w:pPr>
+        <w:widowControl/>
+        <w:shd w:val="clear" w:color="auto" w:fill="FFFFFF"/>
+        <w:spacing w:line="360" w:lineRule="atLeast"/>
+        <w:jc w:val="left"/>
+        <w:rPr>
+          <w:b/>
+        </w:rPr>
+      </w:pPr>
+    </w:p>
+    <w:p>
+      <w:pPr>
+        <w:widowControl/>
+        <w:shd w:val="clear" w:color="auto" w:fill="FFFFFF"/>
+        <w:spacing w:line="360" w:lineRule="atLeast"/>
+        <w:jc w:val="left"/>
+        <w:rPr>
+          <w:b/>
+        </w:rPr>
+      </w:pPr>
+      <w:r>
+        <w:rPr>
+          <w:rFonts w:hint="eastAsia"/>
+          <w:b/>
+        </w:rPr>
+        <w:t>四</w:t>
+      </w:r>
+      <w:r>
+        <w:rPr>
+          <w:b/>
+        </w:rPr>
+        <w:t>、</w:t>
+      </w:r>
+      <w:r>
+        <w:rPr>
+          <w:rFonts w:hint="eastAsia"/>
+          <w:b/>
+        </w:rPr>
+        <w:t>权限</w:t>
+      </w:r>
+      <w:r>
+        <w:rPr>
+          <w:b/>
+        </w:rPr>
+        <w:t>：</w:t>
+      </w:r>
+      <w:proofErr w:type="gramStart"/>
+      <w:r>
+        <w:rPr>
+          <w:rFonts w:ascii="Consolas" w:eastAsia="宋体" w:hAnsi="Consolas" w:cs="Consolas"/>
+          <w:color w:val="000000"/>
+          <w:sz w:val="22"/>
+          <w:szCs w:val="27"/>
+        </w:rPr>
+        <w:t>useraaaaaaak</w:t>
+      </w:r>
+      <w:proofErr w:type="gramEnd"/>
+    </w:p>
+    <w:p>
+      <w:pPr>
         <w:pStyle w:val="2"/>
       </w:pPr>
       <w:r>
@@ -962,15 +2291,8 @@
       <w:r>
         <w:t>完成</w:t>
       </w:r>
-      <w:bookmarkStart w:id="0" w:name="_GoBack"/>
-      <w:bookmarkEnd w:id="0"/>
-    </w:p>
-    <w:p>
-      <w:pPr>
-        <w:rPr>
-          <w:rFonts w:hint="eastAsia"/>
-        </w:rPr>
-      </w:pPr>
+    </w:p>
+    <w:p>
       <w:r>
         <w:t>SC::u</w:t>
       </w:r>
@@ -981,13 +2303,7 @@
         <w:t>pgrading</w:t>
       </w:r>
       <w:r>
-        <w:t>(</w:t>
-      </w:r>
-      <w:r>
-        <w:t>0</w:t>
-      </w:r>
-      <w:r>
-        <w:t>)</w:t>
+        <w:t>(0)</w:t>
       </w:r>
       <w:r>
         <w:rPr>
@@ -1029,14 +2345,9 @@
         <w:t>了。</w:t>
       </w:r>
     </w:p>
-    <w:p>
-      <w:pPr>
-        <w:rPr>
-          <w:rFonts w:hint="eastAsia"/>
-        </w:rPr>
-      </w:pPr>
-    </w:p>
+    <w:p/>
     <w:sectPr>
+      <w:footerReference w:type="default" r:id="rId7"/>
       <w:pgSz w:w="11906" w:h="16838"/>
       <w:pgMar w:top="1440" w:right="1800" w:bottom="1440" w:left="1800" w:header="0" w:footer="0" w:gutter="0"/>
       <w:cols w:space="720"/>
@@ -1047,6 +2358,178 @@
 </w:document>
 </file>
 
+<file path=word/endnotes.xml><?xml version="1.0" encoding="utf-8"?>
+<w:endnotes xmlns:wpc="http://schemas.microsoft.com/office/word/2010/wordprocessingCanvas" xmlns:mc="http://schemas.openxmlformats.org/markup-compatibility/2006" xmlns:o="urn:schemas-microsoft-com:office:office" xmlns:r="http://schemas.openxmlformats.org/officeDocument/2006/relationships" xmlns:m="http://schemas.openxmlformats.org/officeDocument/2006/math" xmlns:v="urn:schemas-microsoft-com:vml" xmlns:wp14="http://schemas.microsoft.com/office/word/2010/wordprocessingDrawing" xmlns:wp="http://schemas.openxmlformats.org/drawingml/2006/wordprocessingDrawing" xmlns:w10="urn:schemas-microsoft-com:office:word" xmlns:w="http://schemas.openxmlformats.org/wordprocessingml/2006/main" xmlns:w14="http://schemas.microsoft.com/office/word/2010/wordml" xmlns:w15="http://schemas.microsoft.com/office/word/2012/wordml" xmlns:wpg="http://schemas.microsoft.com/office/word/2010/wordprocessingGroup" xmlns:wpi="http://schemas.microsoft.com/office/word/2010/wordprocessingInk" xmlns:wne="http://schemas.microsoft.com/office/word/2006/wordml" xmlns:wps="http://schemas.microsoft.com/office/word/2010/wordprocessingShape" mc:Ignorable="w14 w15 wp14">
+  <w:endnote w:type="separator" w:id="-1">
+    <w:p>
+      <w:r>
+        <w:separator/>
+      </w:r>
+    </w:p>
+  </w:endnote>
+  <w:endnote w:type="continuationSeparator" w:id="0">
+    <w:p>
+      <w:r>
+        <w:continuationSeparator/>
+      </w:r>
+    </w:p>
+  </w:endnote>
+</w:endnotes>
+</file>
+
+<file path=word/footer1.xml><?xml version="1.0" encoding="utf-8"?>
+<w:ftr xmlns:wpc="http://schemas.microsoft.com/office/word/2010/wordprocessingCanvas" xmlns:mc="http://schemas.openxmlformats.org/markup-compatibility/2006" xmlns:o="urn:schemas-microsoft-com:office:office" xmlns:r="http://schemas.openxmlformats.org/officeDocument/2006/relationships" xmlns:m="http://schemas.openxmlformats.org/officeDocument/2006/math" xmlns:v="urn:schemas-microsoft-com:vml" xmlns:wp14="http://schemas.microsoft.com/office/word/2010/wordprocessingDrawing" xmlns:wp="http://schemas.openxmlformats.org/drawingml/2006/wordprocessingDrawing" xmlns:w10="urn:schemas-microsoft-com:office:word" xmlns:w="http://schemas.openxmlformats.org/wordprocessingml/2006/main" xmlns:w14="http://schemas.microsoft.com/office/word/2010/wordml" xmlns:w15="http://schemas.microsoft.com/office/word/2012/wordml" xmlns:wpg="http://schemas.microsoft.com/office/word/2010/wordprocessingGroup" xmlns:wpi="http://schemas.microsoft.com/office/word/2010/wordprocessingInk" xmlns:wne="http://schemas.microsoft.com/office/word/2006/wordml" xmlns:wps="http://schemas.microsoft.com/office/word/2010/wordprocessingShape" mc:Ignorable="w14 w15 wp14">
+  <w:sdt>
+    <w:sdtPr>
+      <w:id w:val="-264242393"/>
+      <w:docPartObj>
+        <w:docPartGallery w:val="Page Numbers (Bottom of Page)"/>
+        <w:docPartUnique/>
+      </w:docPartObj>
+    </w:sdtPr>
+    <w:sdtContent>
+      <w:sdt>
+        <w:sdtPr>
+          <w:id w:val="1728636285"/>
+          <w:docPartObj>
+            <w:docPartGallery w:val="Page Numbers (Top of Page)"/>
+            <w:docPartUnique/>
+          </w:docPartObj>
+        </w:sdtPr>
+        <w:sdtContent>
+          <w:p>
+            <w:pPr>
+              <w:pStyle w:val="ab"/>
+              <w:jc w:val="center"/>
+            </w:pPr>
+            <w:r>
+              <w:rPr>
+                <w:lang w:val="zh-CN"/>
+              </w:rPr>
+              <w:t xml:space="preserve"> </w:t>
+            </w:r>
+            <w:r>
+              <w:rPr>
+                <w:b/>
+                <w:bCs/>
+                <w:sz w:val="24"/>
+                <w:szCs w:val="24"/>
+              </w:rPr>
+              <w:fldChar w:fldCharType="begin"/>
+            </w:r>
+            <w:r>
+              <w:rPr>
+                <w:b/>
+                <w:bCs/>
+              </w:rPr>
+              <w:instrText>PAGE</w:instrText>
+            </w:r>
+            <w:r>
+              <w:rPr>
+                <w:b/>
+                <w:bCs/>
+                <w:sz w:val="24"/>
+                <w:szCs w:val="24"/>
+              </w:rPr>
+              <w:fldChar w:fldCharType="separate"/>
+            </w:r>
+            <w:r>
+              <w:rPr>
+                <w:b/>
+                <w:bCs/>
+                <w:noProof/>
+              </w:rPr>
+              <w:t>4</w:t>
+            </w:r>
+            <w:r>
+              <w:rPr>
+                <w:b/>
+                <w:bCs/>
+                <w:sz w:val="24"/>
+                <w:szCs w:val="24"/>
+              </w:rPr>
+              <w:fldChar w:fldCharType="end"/>
+            </w:r>
+            <w:r>
+              <w:rPr>
+                <w:lang w:val="zh-CN"/>
+              </w:rPr>
+              <w:t xml:space="preserve"> / </w:t>
+            </w:r>
+            <w:r>
+              <w:rPr>
+                <w:b/>
+                <w:bCs/>
+                <w:sz w:val="24"/>
+                <w:szCs w:val="24"/>
+              </w:rPr>
+              <w:fldChar w:fldCharType="begin"/>
+            </w:r>
+            <w:r>
+              <w:rPr>
+                <w:b/>
+                <w:bCs/>
+              </w:rPr>
+              <w:instrText>NUMPAGES</w:instrText>
+            </w:r>
+            <w:r>
+              <w:rPr>
+                <w:b/>
+                <w:bCs/>
+                <w:sz w:val="24"/>
+                <w:szCs w:val="24"/>
+              </w:rPr>
+              <w:fldChar w:fldCharType="separate"/>
+            </w:r>
+            <w:r>
+              <w:rPr>
+                <w:b/>
+                <w:bCs/>
+                <w:noProof/>
+              </w:rPr>
+              <w:t>4</w:t>
+            </w:r>
+            <w:r>
+              <w:rPr>
+                <w:b/>
+                <w:bCs/>
+                <w:sz w:val="24"/>
+                <w:szCs w:val="24"/>
+              </w:rPr>
+              <w:fldChar w:fldCharType="end"/>
+            </w:r>
+          </w:p>
+        </w:sdtContent>
+      </w:sdt>
+    </w:sdtContent>
+  </w:sdt>
+  <w:p>
+    <w:pPr>
+      <w:pStyle w:val="ab"/>
+    </w:pPr>
+  </w:p>
+</w:ftr>
+</file>
+
+<file path=word/footnotes.xml><?xml version="1.0" encoding="utf-8"?>
+<w:footnotes xmlns:wpc="http://schemas.microsoft.com/office/word/2010/wordprocessingCanvas" xmlns:mc="http://schemas.openxmlformats.org/markup-compatibility/2006" xmlns:o="urn:schemas-microsoft-com:office:office" xmlns:r="http://schemas.openxmlformats.org/officeDocument/2006/relationships" xmlns:m="http://schemas.openxmlformats.org/officeDocument/2006/math" xmlns:v="urn:schemas-microsoft-com:vml" xmlns:wp14="http://schemas.microsoft.com/office/word/2010/wordprocessingDrawing" xmlns:wp="http://schemas.openxmlformats.org/drawingml/2006/wordprocessingDrawing" xmlns:w10="urn:schemas-microsoft-com:office:word" xmlns:w="http://schemas.openxmlformats.org/wordprocessingml/2006/main" xmlns:w14="http://schemas.microsoft.com/office/word/2010/wordml" xmlns:w15="http://schemas.microsoft.com/office/word/2012/wordml" xmlns:wpg="http://schemas.microsoft.com/office/word/2010/wordprocessingGroup" xmlns:wpi="http://schemas.microsoft.com/office/word/2010/wordprocessingInk" xmlns:wne="http://schemas.microsoft.com/office/word/2006/wordml" xmlns:wps="http://schemas.microsoft.com/office/word/2010/wordprocessingShape" mc:Ignorable="w14 w15 wp14">
+  <w:footnote w:type="separator" w:id="-1">
+    <w:p>
+      <w:r>
+        <w:separator/>
+      </w:r>
+    </w:p>
+  </w:footnote>
+  <w:footnote w:type="continuationSeparator" w:id="0">
+    <w:p>
+      <w:r>
+        <w:continuationSeparator/>
+      </w:r>
+    </w:p>
+  </w:footnote>
+</w:footnotes>
+</file>
+
 <file path=word/numbering.xml><?xml version="1.0" encoding="utf-8"?>
 <w:numbering xmlns:wpc="http://schemas.microsoft.com/office/word/2010/wordprocessingCanvas" xmlns:mc="http://schemas.openxmlformats.org/markup-compatibility/2006" xmlns:o="urn:schemas-microsoft-com:office:office" xmlns:r="http://schemas.openxmlformats.org/officeDocument/2006/relationships" xmlns:m="http://schemas.openxmlformats.org/officeDocument/2006/math" xmlns:v="urn:schemas-microsoft-com:vml" xmlns:wp14="http://schemas.microsoft.com/office/word/2010/wordprocessingDrawing" xmlns:wp="http://schemas.openxmlformats.org/drawingml/2006/wordprocessingDrawing" xmlns:w10="urn:schemas-microsoft-com:office:word" xmlns:w="http://schemas.openxmlformats.org/wordprocessingml/2006/main" xmlns:w14="http://schemas.microsoft.com/office/word/2010/wordml" xmlns:w15="http://schemas.microsoft.com/office/word/2012/wordml" xmlns:wpg="http://schemas.microsoft.com/office/word/2010/wordprocessingGroup" xmlns:wpi="http://schemas.microsoft.com/office/word/2010/wordprocessingInk" xmlns:wne="http://schemas.microsoft.com/office/word/2006/wordml" xmlns:wps="http://schemas.microsoft.com/office/word/2010/wordprocessingShape" mc:Ignorable="w14 w15 wp14">
   <w:abstractNum w:abstractNumId="0">
@@ -1226,6 +2709,92 @@
     </w:lvl>
   </w:abstractNum>
   <w:abstractNum w:abstractNumId="2">
+    <w:nsid w:val="2F534DAD"/>
+    <w:multiLevelType w:val="hybridMultilevel"/>
+    <w:tmpl w:val="4CD02FDA"/>
+    <w:lvl w:ilvl="0" w:tplc="0409000F">
+      <w:start w:val="1"/>
+      <w:numFmt w:val="decimal"/>
+      <w:lvlText w:val="%1."/>
+      <w:lvlJc w:val="left"/>
+      <w:pPr>
+        <w:ind w:left="420" w:hanging="420"/>
+      </w:pPr>
+    </w:lvl>
+    <w:lvl w:ilvl="1" w:tplc="04090019" w:tentative="1">
+      <w:start w:val="1"/>
+      <w:numFmt w:val="lowerLetter"/>
+      <w:lvlText w:val="%2)"/>
+      <w:lvlJc w:val="left"/>
+      <w:pPr>
+        <w:ind w:left="840" w:hanging="420"/>
+      </w:pPr>
+    </w:lvl>
+    <w:lvl w:ilvl="2" w:tplc="0409001B" w:tentative="1">
+      <w:start w:val="1"/>
+      <w:numFmt w:val="lowerRoman"/>
+      <w:lvlText w:val="%3."/>
+      <w:lvlJc w:val="right"/>
+      <w:pPr>
+        <w:ind w:left="1260" w:hanging="420"/>
+      </w:pPr>
+    </w:lvl>
+    <w:lvl w:ilvl="3" w:tplc="0409000F" w:tentative="1">
+      <w:start w:val="1"/>
+      <w:numFmt w:val="decimal"/>
+      <w:lvlText w:val="%4."/>
+      <w:lvlJc w:val="left"/>
+      <w:pPr>
+        <w:ind w:left="1680" w:hanging="420"/>
+      </w:pPr>
+    </w:lvl>
+    <w:lvl w:ilvl="4" w:tplc="04090019" w:tentative="1">
+      <w:start w:val="1"/>
+      <w:numFmt w:val="lowerLetter"/>
+      <w:lvlText w:val="%5)"/>
+      <w:lvlJc w:val="left"/>
+      <w:pPr>
+        <w:ind w:left="2100" w:hanging="420"/>
+      </w:pPr>
+    </w:lvl>
+    <w:lvl w:ilvl="5" w:tplc="0409001B" w:tentative="1">
+      <w:start w:val="1"/>
+      <w:numFmt w:val="lowerRoman"/>
+      <w:lvlText w:val="%6."/>
+      <w:lvlJc w:val="right"/>
+      <w:pPr>
+        <w:ind w:left="2520" w:hanging="420"/>
+      </w:pPr>
+    </w:lvl>
+    <w:lvl w:ilvl="6" w:tplc="0409000F" w:tentative="1">
+      <w:start w:val="1"/>
+      <w:numFmt w:val="decimal"/>
+      <w:lvlText w:val="%7."/>
+      <w:lvlJc w:val="left"/>
+      <w:pPr>
+        <w:ind w:left="2940" w:hanging="420"/>
+      </w:pPr>
+    </w:lvl>
+    <w:lvl w:ilvl="7" w:tplc="04090019" w:tentative="1">
+      <w:start w:val="1"/>
+      <w:numFmt w:val="lowerLetter"/>
+      <w:lvlText w:val="%8)"/>
+      <w:lvlJc w:val="left"/>
+      <w:pPr>
+        <w:ind w:left="3360" w:hanging="420"/>
+      </w:pPr>
+    </w:lvl>
+    <w:lvl w:ilvl="8" w:tplc="0409001B" w:tentative="1">
+      <w:start w:val="1"/>
+      <w:numFmt w:val="lowerRoman"/>
+      <w:lvlText w:val="%9."/>
+      <w:lvlJc w:val="right"/>
+      <w:pPr>
+        <w:ind w:left="3780" w:hanging="420"/>
+      </w:pPr>
+    </w:lvl>
+  </w:abstractNum>
+  <w:abstractNum w:abstractNumId="3">
     <w:nsid w:val="311F368D"/>
     <w:multiLevelType w:val="hybridMultilevel"/>
     <w:tmpl w:val="306AB806"/>
@@ -1314,7 +2883,7 @@
       </w:pPr>
     </w:lvl>
   </w:abstractNum>
-  <w:abstractNum w:abstractNumId="3">
+  <w:abstractNum w:abstractNumId="4">
     <w:nsid w:val="3C821A75"/>
     <w:multiLevelType w:val="hybridMultilevel"/>
     <w:tmpl w:val="42341436"/>
@@ -1401,7 +2970,7 @@
       </w:pPr>
     </w:lvl>
   </w:abstractNum>
-  <w:abstractNum w:abstractNumId="4">
+  <w:abstractNum w:abstractNumId="5">
     <w:nsid w:val="3CE0183F"/>
     <w:multiLevelType w:val="hybridMultilevel"/>
     <w:tmpl w:val="D4E60B96"/>
@@ -1488,16 +3057,16 @@
     </w:lvl>
   </w:abstractNum>
   <w:num w:numId="1">
-    <w:abstractNumId w:val="4"/>
+    <w:abstractNumId w:val="5"/>
   </w:num>
   <w:num w:numId="2">
     <w:abstractNumId w:val="1"/>
   </w:num>
   <w:num w:numId="3">
-    <w:abstractNumId w:val="2"/>
+    <w:abstractNumId w:val="3"/>
   </w:num>
   <w:num w:numId="4">
-    <w:abstractNumId w:val="3"/>
+    <w:abstractNumId w:val="4"/>
   </w:num>
   <w:num w:numId="5">
     <w:abstractNumId w:val="0"/>
@@ -1506,13 +3075,16 @@
     <w:abstractNumId w:val="0"/>
   </w:num>
   <w:num w:numId="7">
-    <w:abstractNumId w:val="3"/>
+    <w:abstractNumId w:val="4"/>
     <w:lvlOverride w:ilvl="0">
       <w:startOverride w:val="1"/>
     </w:lvlOverride>
   </w:num>
   <w:num w:numId="8">
-    <w:abstractNumId w:val="3"/>
+    <w:abstractNumId w:val="4"/>
+  </w:num>
+  <w:num w:numId="9">
+    <w:abstractNumId w:val="2"/>
   </w:num>
 </w:numbering>
 </file>
@@ -1962,6 +3534,28 @@
       <w:szCs w:val="32"/>
     </w:rPr>
   </w:style>
+  <w:style w:type="paragraph" w:styleId="3">
+    <w:name w:val="heading 3"/>
+    <w:basedOn w:val="a"/>
+    <w:next w:val="a"/>
+    <w:link w:val="3Char"/>
+    <w:uiPriority w:val="9"/>
+    <w:unhideWhenUsed/>
+    <w:qFormat/>
+    <w:rsid w:val="00AD7366"/>
+    <w:pPr>
+      <w:keepNext/>
+      <w:keepLines/>
+      <w:spacing w:before="260" w:after="260" w:line="416" w:lineRule="auto"/>
+      <w:outlineLvl w:val="2"/>
+    </w:pPr>
+    <w:rPr>
+      <w:b/>
+      <w:bCs/>
+      <w:sz w:val="24"/>
+      <w:szCs w:val="32"/>
+    </w:rPr>
+  </w:style>
   <w:style w:type="character" w:default="1" w:styleId="a0">
     <w:name w:val="Default Paragraph Font"/>
     <w:uiPriority w:val="1"/>
@@ -2079,6 +3673,84 @@
       <w:bCs/>
       <w:sz w:val="30"/>
       <w:szCs w:val="32"/>
+    </w:rPr>
+  </w:style>
+  <w:style w:type="character" w:customStyle="1" w:styleId="3Char">
+    <w:name w:val="标题 3 Char"/>
+    <w:basedOn w:val="a0"/>
+    <w:link w:val="3"/>
+    <w:uiPriority w:val="9"/>
+    <w:rsid w:val="00AD7366"/>
+    <w:rPr>
+      <w:b/>
+      <w:bCs/>
+      <w:sz w:val="24"/>
+      <w:szCs w:val="32"/>
+    </w:rPr>
+  </w:style>
+  <w:style w:type="paragraph" w:styleId="aa">
+    <w:name w:val="header"/>
+    <w:basedOn w:val="a"/>
+    <w:link w:val="Char"/>
+    <w:uiPriority w:val="99"/>
+    <w:unhideWhenUsed/>
+    <w:rsid w:val="00B426D4"/>
+    <w:pPr>
+      <w:pBdr>
+        <w:bottom w:val="single" w:sz="6" w:space="1" w:color="auto"/>
+      </w:pBdr>
+      <w:tabs>
+        <w:tab w:val="center" w:pos="4153"/>
+        <w:tab w:val="right" w:pos="8306"/>
+      </w:tabs>
+      <w:snapToGrid w:val="0"/>
+      <w:jc w:val="center"/>
+    </w:pPr>
+    <w:rPr>
+      <w:sz w:val="18"/>
+      <w:szCs w:val="18"/>
+    </w:rPr>
+  </w:style>
+  <w:style w:type="character" w:customStyle="1" w:styleId="Char">
+    <w:name w:val="页眉 Char"/>
+    <w:basedOn w:val="a0"/>
+    <w:link w:val="aa"/>
+    <w:uiPriority w:val="99"/>
+    <w:rsid w:val="00B426D4"/>
+    <w:rPr>
+      <w:sz w:val="18"/>
+      <w:szCs w:val="18"/>
+    </w:rPr>
+  </w:style>
+  <w:style w:type="paragraph" w:styleId="ab">
+    <w:name w:val="footer"/>
+    <w:basedOn w:val="a"/>
+    <w:link w:val="Char0"/>
+    <w:uiPriority w:val="99"/>
+    <w:unhideWhenUsed/>
+    <w:rsid w:val="00B426D4"/>
+    <w:pPr>
+      <w:tabs>
+        <w:tab w:val="center" w:pos="4153"/>
+        <w:tab w:val="right" w:pos="8306"/>
+      </w:tabs>
+      <w:snapToGrid w:val="0"/>
+      <w:jc w:val="left"/>
+    </w:pPr>
+    <w:rPr>
+      <w:sz w:val="18"/>
+      <w:szCs w:val="18"/>
+    </w:rPr>
+  </w:style>
+  <w:style w:type="character" w:customStyle="1" w:styleId="Char0">
+    <w:name w:val="页脚 Char"/>
+    <w:basedOn w:val="a0"/>
+    <w:link w:val="ab"/>
+    <w:uiPriority w:val="99"/>
+    <w:rsid w:val="00B426D4"/>
+    <w:rPr>
+      <w:sz w:val="18"/>
+      <w:szCs w:val="18"/>
     </w:rPr>
   </w:style>
 </w:styles>

</xml_diff>